<commit_message>
Second try in updating schedule
Please work :)
</commit_message>
<xml_diff>
--- a/Schedule.docx
+++ b/Schedule.docx
@@ -42,7 +42,7 @@
         <w:pStyle w:val="ListParagraph"/>
         <w:numPr>
           <w:ilvl w:val="0"/>
-          <w:numId w:val="5"/>
+          <w:numId w:val="8"/>
         </w:numPr>
       </w:pPr>
       <w:r>
@@ -54,7 +54,7 @@
         <w:pStyle w:val="ListParagraph"/>
         <w:numPr>
           <w:ilvl w:val="0"/>
-          <w:numId w:val="5"/>
+          <w:numId w:val="8"/>
         </w:numPr>
       </w:pPr>
       <w:r>
@@ -66,7 +66,7 @@
         <w:pStyle w:val="ListParagraph"/>
         <w:numPr>
           <w:ilvl w:val="0"/>
-          <w:numId w:val="5"/>
+          <w:numId w:val="8"/>
         </w:numPr>
       </w:pPr>
       <w:r>
@@ -78,7 +78,7 @@
         <w:pStyle w:val="ListParagraph"/>
         <w:numPr>
           <w:ilvl w:val="0"/>
-          <w:numId w:val="5"/>
+          <w:numId w:val="8"/>
         </w:numPr>
       </w:pPr>
       <w:r>
@@ -102,7 +102,7 @@
         <w:pStyle w:val="ListParagraph"/>
         <w:numPr>
           <w:ilvl w:val="0"/>
-          <w:numId w:val="6"/>
+          <w:numId w:val="9"/>
         </w:numPr>
       </w:pPr>
       <w:r>
@@ -116,27 +116,10 @@
       </w:pPr>
     </w:p>
     <w:p>
-      <w:pPr>
-        <w:pStyle w:val="ListParagraph"/>
-        <w:ind w:left="2160"/>
-      </w:pPr>
-    </w:p>
-    <w:p>
-      <w:pPr>
-        <w:pStyle w:val="ListParagraph"/>
-        <w:ind w:left="2160"/>
-      </w:pPr>
-    </w:p>
-    <w:p>
-      <w:pPr>
-        <w:pStyle w:val="ListParagraph"/>
-        <w:ind w:left="2160"/>
-      </w:pPr>
-    </w:p>
-    <w:p/>
-    <w:p>
       <w:r>
         <w:tab/>
+      </w:r>
+      <w:r>
         <w:t>Week 11:</w:t>
       </w:r>
     </w:p>
@@ -181,7 +164,7 @@
         <w:pStyle w:val="ListParagraph"/>
         <w:numPr>
           <w:ilvl w:val="0"/>
-          <w:numId w:val="1"/>
+          <w:numId w:val="7"/>
         </w:numPr>
       </w:pPr>
       <w:r>
@@ -193,7 +176,7 @@
         <w:pStyle w:val="ListParagraph"/>
         <w:numPr>
           <w:ilvl w:val="0"/>
-          <w:numId w:val="1"/>
+          <w:numId w:val="7"/>
         </w:numPr>
       </w:pPr>
       <w:r>
@@ -205,7 +188,7 @@
         <w:pStyle w:val="ListParagraph"/>
         <w:numPr>
           <w:ilvl w:val="0"/>
-          <w:numId w:val="1"/>
+          <w:numId w:val="7"/>
         </w:numPr>
       </w:pPr>
       <w:r>
@@ -217,11 +200,59 @@
         <w:pStyle w:val="ListParagraph"/>
         <w:numPr>
           <w:ilvl w:val="0"/>
-          <w:numId w:val="1"/>
+          <w:numId w:val="7"/>
         </w:numPr>
       </w:pPr>
       <w:r>
         <w:t>Top up</w:t>
+      </w:r>
+    </w:p>
+    <w:p>
+      <w:pPr>
+        <w:pStyle w:val="ListParagraph"/>
+        <w:numPr>
+          <w:ilvl w:val="0"/>
+          <w:numId w:val="7"/>
+        </w:numPr>
+      </w:pPr>
+      <w:r>
+        <w:t>Class structure</w:t>
+      </w:r>
+    </w:p>
+    <w:p>
+      <w:pPr>
+        <w:pStyle w:val="ListParagraph"/>
+        <w:numPr>
+          <w:ilvl w:val="0"/>
+          <w:numId w:val="17"/>
+        </w:numPr>
+      </w:pPr>
+      <w:r>
+        <w:t>Website functionality</w:t>
+      </w:r>
+    </w:p>
+    <w:p>
+      <w:pPr>
+        <w:pStyle w:val="ListParagraph"/>
+        <w:numPr>
+          <w:ilvl w:val="0"/>
+          <w:numId w:val="18"/>
+        </w:numPr>
+      </w:pPr>
+      <w:r>
+        <w:t>Registration page</w:t>
+      </w:r>
+    </w:p>
+    <w:p>
+      <w:pPr>
+        <w:pStyle w:val="ListParagraph"/>
+        <w:numPr>
+          <w:ilvl w:val="0"/>
+          <w:numId w:val="18"/>
+        </w:numPr>
+      </w:pPr>
+      <w:r>
+        <w:t>Login</w:t>
       </w:r>
     </w:p>
     <w:p/>
@@ -232,84 +263,347 @@
       </w:r>
     </w:p>
     <w:p>
-      <w:r>
+      <w:pPr>
+        <w:pStyle w:val="ListParagraph"/>
+        <w:numPr>
+          <w:ilvl w:val="0"/>
+          <w:numId w:val="19"/>
+        </w:numPr>
+      </w:pPr>
+      <w:r>
+        <w:t>MySQL working database hosted on Athena with basic tables:</w:t>
+      </w:r>
+    </w:p>
+    <w:p>
+      <w:pPr>
+        <w:pStyle w:val="ListParagraph"/>
+        <w:numPr>
+          <w:ilvl w:val="0"/>
+          <w:numId w:val="24"/>
+        </w:numPr>
+      </w:pPr>
+      <w:r>
+        <w:t xml:space="preserve">User </w:t>
+      </w:r>
+    </w:p>
+    <w:p>
+      <w:pPr>
+        <w:pStyle w:val="ListParagraph"/>
+        <w:numPr>
+          <w:ilvl w:val="0"/>
+          <w:numId w:val="24"/>
+        </w:numPr>
+      </w:pPr>
+      <w:r>
+        <w:t>V</w:t>
+      </w:r>
+      <w:r>
+        <w:t>isitor</w:t>
+      </w:r>
+    </w:p>
+    <w:p>
+      <w:pPr>
+        <w:pStyle w:val="ListParagraph"/>
+        <w:numPr>
+          <w:ilvl w:val="0"/>
+          <w:numId w:val="24"/>
+        </w:numPr>
+      </w:pPr>
+      <w:r>
+        <w:t>A</w:t>
+      </w:r>
+      <w:r>
+        <w:t>dmin</w:t>
+      </w:r>
+    </w:p>
+    <w:p>
+      <w:pPr>
+        <w:pStyle w:val="ListParagraph"/>
+        <w:numPr>
+          <w:ilvl w:val="0"/>
+          <w:numId w:val="24"/>
+        </w:numPr>
+      </w:pPr>
+      <w:r>
+        <w:t>E</w:t>
+      </w:r>
+      <w:r>
+        <w:t>mployee</w:t>
+      </w:r>
+    </w:p>
+    <w:p>
+      <w:pPr>
+        <w:pStyle w:val="ListParagraph"/>
+        <w:numPr>
+          <w:ilvl w:val="0"/>
+          <w:numId w:val="24"/>
+        </w:numPr>
+      </w:pPr>
+      <w:r>
+        <w:t>J</w:t>
+      </w:r>
+      <w:r>
+        <w:t>ob</w:t>
+      </w:r>
+    </w:p>
+    <w:p>
+      <w:pPr>
+        <w:pStyle w:val="ListParagraph"/>
+        <w:numPr>
+          <w:ilvl w:val="0"/>
+          <w:numId w:val="24"/>
+        </w:numPr>
+      </w:pPr>
+      <w:r>
+        <w:t>L</w:t>
+      </w:r>
+      <w:r>
+        <w:t>andmark</w:t>
+      </w:r>
+    </w:p>
+    <w:p>
+      <w:pPr>
+        <w:pStyle w:val="ListParagraph"/>
+        <w:numPr>
+          <w:ilvl w:val="0"/>
+          <w:numId w:val="25"/>
+        </w:numPr>
+      </w:pPr>
+      <w:r>
+        <w:t>Further website functionality:</w:t>
+      </w:r>
+    </w:p>
+    <w:p>
+      <w:pPr>
+        <w:pStyle w:val="ListParagraph"/>
+        <w:numPr>
+          <w:ilvl w:val="0"/>
+          <w:numId w:val="26"/>
+        </w:numPr>
+      </w:pPr>
+      <w:r>
+        <w:t>Tickets</w:t>
+      </w:r>
+    </w:p>
+    <w:p>
+      <w:pPr>
+        <w:pStyle w:val="ListParagraph"/>
+        <w:numPr>
+          <w:ilvl w:val="0"/>
+          <w:numId w:val="26"/>
+        </w:numPr>
+      </w:pPr>
+      <w:r>
+        <w:t>Forgotten password pages</w:t>
+      </w:r>
+    </w:p>
+    <w:p>
+      <w:pPr>
+        <w:pStyle w:val="ListParagraph"/>
+        <w:numPr>
+          <w:ilvl w:val="0"/>
+          <w:numId w:val="26"/>
+        </w:numPr>
+      </w:pPr>
+      <w:r>
+        <w:t>Camping spot reservation</w:t>
+      </w:r>
+    </w:p>
+    <w:p>
+      <w:r>
+        <w:lastRenderedPageBreak/>
         <w:tab/>
+        <w:t>Week 13:</w:t>
+      </w:r>
+    </w:p>
+    <w:p>
+      <w:pPr>
+        <w:pStyle w:val="ListParagraph"/>
+        <w:numPr>
+          <w:ilvl w:val="0"/>
+          <w:numId w:val="27"/>
+        </w:numPr>
+      </w:pPr>
+      <w:r>
+        <w:t>Website v2</w:t>
+      </w:r>
+    </w:p>
+    <w:p>
+      <w:pPr>
+        <w:pStyle w:val="ListParagraph"/>
+        <w:numPr>
+          <w:ilvl w:val="0"/>
+          <w:numId w:val="27"/>
+        </w:numPr>
+      </w:pPr>
+      <w:r>
+        <w:t>Expanded database including all of the additional tables</w:t>
+      </w:r>
+    </w:p>
+    <w:p>
+      <w:pPr>
+        <w:pStyle w:val="ListParagraph"/>
+        <w:numPr>
+          <w:ilvl w:val="0"/>
+          <w:numId w:val="27"/>
+        </w:numPr>
+      </w:pPr>
+      <w:r>
+        <w:t>Usage of the card and reader</w:t>
+      </w:r>
+    </w:p>
+    <w:p>
+      <w:pPr>
+        <w:pStyle w:val="ListParagraph"/>
+        <w:numPr>
+          <w:ilvl w:val="0"/>
+          <w:numId w:val="27"/>
+        </w:numPr>
+      </w:pPr>
+      <w:r>
+        <w:t>Website functionality</w:t>
+      </w:r>
+    </w:p>
+    <w:p>
+      <w:pPr>
+        <w:pStyle w:val="ListParagraph"/>
+        <w:numPr>
+          <w:ilvl w:val="0"/>
+          <w:numId w:val="29"/>
+        </w:numPr>
+      </w:pPr>
+      <w:r>
+        <w:t>Balance</w:t>
+      </w:r>
+    </w:p>
+    <w:p>
+      <w:pPr>
+        <w:pStyle w:val="ListParagraph"/>
+        <w:numPr>
+          <w:ilvl w:val="0"/>
+          <w:numId w:val="29"/>
+        </w:numPr>
+      </w:pPr>
+      <w:r>
+        <w:t>Profile</w:t>
+      </w:r>
+    </w:p>
+    <w:p>
+      <w:pPr>
+        <w:pStyle w:val="ListParagraph"/>
+        <w:numPr>
+          <w:ilvl w:val="0"/>
+          <w:numId w:val="29"/>
+        </w:numPr>
+      </w:pPr>
+      <w:r>
+        <w:t>Booked item pages</w:t>
+      </w:r>
+    </w:p>
+    <w:p>
+      <w:r>
+        <w:tab/>
+        <w:t>Week 14:</w:t>
+      </w:r>
+    </w:p>
+    <w:p>
+      <w:pPr>
+        <w:pStyle w:val="ListParagraph"/>
+        <w:numPr>
+          <w:ilvl w:val="0"/>
+          <w:numId w:val="31"/>
+        </w:numPr>
+      </w:pPr>
+      <w:r>
+        <w:t>Website functionality:</w:t>
+      </w:r>
+    </w:p>
+    <w:p>
+      <w:pPr>
+        <w:pStyle w:val="ListParagraph"/>
+        <w:numPr>
+          <w:ilvl w:val="0"/>
+          <w:numId w:val="32"/>
+        </w:numPr>
+      </w:pPr>
+      <w:r>
+        <w:t>Twitter messages</w:t>
+      </w:r>
+    </w:p>
+    <w:p>
+      <w:r>
+        <w:tab/>
+        <w:t>Week 15:</w:t>
+      </w:r>
+    </w:p>
+    <w:p>
+      <w:pPr>
+        <w:pStyle w:val="ListParagraph"/>
+        <w:numPr>
+          <w:ilvl w:val="0"/>
+          <w:numId w:val="28"/>
+        </w:numPr>
+      </w:pPr>
+      <w:r>
+        <w:t>Database connection with website</w:t>
+      </w:r>
+    </w:p>
+    <w:p>
+      <w:r>
+        <w:tab/>
+      </w:r>
+      <w:r>
+        <w:t>Week 16:</w:t>
+      </w:r>
+    </w:p>
+    <w:p>
+      <w:pPr>
+        <w:pStyle w:val="ListParagraph"/>
+        <w:numPr>
+          <w:ilvl w:val="0"/>
+          <w:numId w:val="28"/>
+        </w:numPr>
+      </w:pPr>
+      <w:r>
+        <w:t>Website v3</w:t>
+      </w:r>
+    </w:p>
+    <w:p>
+      <w:r>
+        <w:tab/>
+        <w:t>Week 17:</w:t>
+      </w:r>
+    </w:p>
+    <w:p>
+      <w:pPr>
+        <w:pStyle w:val="ListParagraph"/>
+        <w:numPr>
+          <w:ilvl w:val="0"/>
+          <w:numId w:val="28"/>
+        </w:numPr>
+      </w:pPr>
+      <w:r>
+        <w:t>C# applications</w:t>
+      </w:r>
+    </w:p>
+    <w:p>
+      <w:r>
+        <w:tab/>
+        <w:t>Week 18:</w:t>
       </w:r>
       <w:bookmarkStart w:id="0" w:name="_GoBack"/>
       <w:bookmarkEnd w:id="0"/>
     </w:p>
     <w:p>
-      <w:r>
-        <w:tab/>
-        <w:t>Week 13:</w:t>
-      </w:r>
-    </w:p>
-    <w:p>
-      <w:r>
-        <w:tab/>
-      </w:r>
-    </w:p>
-    <w:p>
-      <w:r>
-        <w:tab/>
-        <w:t>Week 14:</w:t>
-      </w:r>
-    </w:p>
-    <w:p>
-      <w:r>
-        <w:tab/>
-      </w:r>
-    </w:p>
-    <w:p>
-      <w:r>
-        <w:tab/>
-        <w:t>Week 15:</w:t>
-      </w:r>
-    </w:p>
-    <w:p>
-      <w:r>
-        <w:tab/>
-      </w:r>
-    </w:p>
-    <w:p>
-      <w:r>
-        <w:tab/>
-      </w:r>
-    </w:p>
-    <w:p>
-      <w:r>
-        <w:lastRenderedPageBreak/>
-        <w:tab/>
-      </w:r>
-      <w:r>
-        <w:t>Week 16:</w:t>
-      </w:r>
-    </w:p>
-    <w:p>
-      <w:r>
-        <w:tab/>
-      </w:r>
-    </w:p>
-    <w:p>
-      <w:r>
-        <w:tab/>
-        <w:t>Week 17:</w:t>
-      </w:r>
-    </w:p>
-    <w:p>
-      <w:r>
-        <w:tab/>
-      </w:r>
-    </w:p>
-    <w:p>
-      <w:r>
-        <w:tab/>
-        <w:t>Week 18:</w:t>
-      </w:r>
-    </w:p>
-    <w:p>
-      <w:r>
-        <w:tab/>
+      <w:pPr>
+        <w:pStyle w:val="ListParagraph"/>
+        <w:numPr>
+          <w:ilvl w:val="0"/>
+          <w:numId w:val="33"/>
+        </w:numPr>
+      </w:pPr>
+      <w:r>
+        <w:t>Final presentation</w:t>
       </w:r>
     </w:p>
     <w:sectPr>
@@ -322,9 +616,398 @@
 </w:document>
 </file>
 
+<file path=word/endnotes.xml><?xml version="1.0" encoding="utf-8"?>
+<w:endnotes xmlns:wpc="http://schemas.microsoft.com/office/word/2010/wordprocessingCanvas" xmlns:mc="http://schemas.openxmlformats.org/markup-compatibility/2006" xmlns:o="urn:schemas-microsoft-com:office:office" xmlns:r="http://schemas.openxmlformats.org/officeDocument/2006/relationships" xmlns:m="http://schemas.openxmlformats.org/officeDocument/2006/math" xmlns:v="urn:schemas-microsoft-com:vml" xmlns:wp14="http://schemas.microsoft.com/office/word/2010/wordprocessingDrawing" xmlns:wp="http://schemas.openxmlformats.org/drawingml/2006/wordprocessingDrawing" xmlns:w10="urn:schemas-microsoft-com:office:word" xmlns:w="http://schemas.openxmlformats.org/wordprocessingml/2006/main" xmlns:w14="http://schemas.microsoft.com/office/word/2010/wordml" xmlns:w15="http://schemas.microsoft.com/office/word/2012/wordml" xmlns:wpg="http://schemas.microsoft.com/office/word/2010/wordprocessingGroup" xmlns:wpi="http://schemas.microsoft.com/office/word/2010/wordprocessingInk" xmlns:wne="http://schemas.microsoft.com/office/word/2006/wordml" xmlns:wps="http://schemas.microsoft.com/office/word/2010/wordprocessingShape" mc:Ignorable="w14 w15 wp14">
+  <w:endnote w:type="separator" w:id="-1">
+    <w:p>
+      <w:pPr>
+        <w:spacing w:after="0" w:line="240" w:lineRule="auto"/>
+      </w:pPr>
+      <w:r>
+        <w:separator/>
+      </w:r>
+    </w:p>
+  </w:endnote>
+  <w:endnote w:type="continuationSeparator" w:id="0">
+    <w:p>
+      <w:pPr>
+        <w:spacing w:after="0" w:line="240" w:lineRule="auto"/>
+      </w:pPr>
+      <w:r>
+        <w:continuationSeparator/>
+      </w:r>
+    </w:p>
+  </w:endnote>
+</w:endnotes>
+</file>
+
+<file path=word/footnotes.xml><?xml version="1.0" encoding="utf-8"?>
+<w:footnotes xmlns:wpc="http://schemas.microsoft.com/office/word/2010/wordprocessingCanvas" xmlns:mc="http://schemas.openxmlformats.org/markup-compatibility/2006" xmlns:o="urn:schemas-microsoft-com:office:office" xmlns:r="http://schemas.openxmlformats.org/officeDocument/2006/relationships" xmlns:m="http://schemas.openxmlformats.org/officeDocument/2006/math" xmlns:v="urn:schemas-microsoft-com:vml" xmlns:wp14="http://schemas.microsoft.com/office/word/2010/wordprocessingDrawing" xmlns:wp="http://schemas.openxmlformats.org/drawingml/2006/wordprocessingDrawing" xmlns:w10="urn:schemas-microsoft-com:office:word" xmlns:w="http://schemas.openxmlformats.org/wordprocessingml/2006/main" xmlns:w14="http://schemas.microsoft.com/office/word/2010/wordml" xmlns:w15="http://schemas.microsoft.com/office/word/2012/wordml" xmlns:wpg="http://schemas.microsoft.com/office/word/2010/wordprocessingGroup" xmlns:wpi="http://schemas.microsoft.com/office/word/2010/wordprocessingInk" xmlns:wne="http://schemas.microsoft.com/office/word/2006/wordml" xmlns:wps="http://schemas.microsoft.com/office/word/2010/wordprocessingShape" mc:Ignorable="w14 w15 wp14">
+  <w:footnote w:type="separator" w:id="-1">
+    <w:p>
+      <w:pPr>
+        <w:spacing w:after="0" w:line="240" w:lineRule="auto"/>
+      </w:pPr>
+      <w:r>
+        <w:separator/>
+      </w:r>
+    </w:p>
+  </w:footnote>
+  <w:footnote w:type="continuationSeparator" w:id="0">
+    <w:p>
+      <w:pPr>
+        <w:spacing w:after="0" w:line="240" w:lineRule="auto"/>
+      </w:pPr>
+      <w:r>
+        <w:continuationSeparator/>
+      </w:r>
+    </w:p>
+  </w:footnote>
+</w:footnotes>
+</file>
+
 <file path=word/numbering.xml><?xml version="1.0" encoding="utf-8"?>
 <w:numbering xmlns:wpc="http://schemas.microsoft.com/office/word/2010/wordprocessingCanvas" xmlns:mc="http://schemas.openxmlformats.org/markup-compatibility/2006" xmlns:o="urn:schemas-microsoft-com:office:office" xmlns:r="http://schemas.openxmlformats.org/officeDocument/2006/relationships" xmlns:m="http://schemas.openxmlformats.org/officeDocument/2006/math" xmlns:v="urn:schemas-microsoft-com:vml" xmlns:wp14="http://schemas.microsoft.com/office/word/2010/wordprocessingDrawing" xmlns:wp="http://schemas.openxmlformats.org/drawingml/2006/wordprocessingDrawing" xmlns:w10="urn:schemas-microsoft-com:office:word" xmlns:w="http://schemas.openxmlformats.org/wordprocessingml/2006/main" xmlns:w14="http://schemas.microsoft.com/office/word/2010/wordml" xmlns:w15="http://schemas.microsoft.com/office/word/2012/wordml" xmlns:wpg="http://schemas.microsoft.com/office/word/2010/wordprocessingGroup" xmlns:wpi="http://schemas.microsoft.com/office/word/2010/wordprocessingInk" xmlns:wne="http://schemas.microsoft.com/office/word/2006/wordml" xmlns:wps="http://schemas.microsoft.com/office/word/2010/wordprocessingShape" mc:Ignorable="w14 w15 wp14">
   <w:abstractNum w:abstractNumId="0">
+    <w:nsid w:val="091647A7"/>
+    <w:multiLevelType w:val="hybridMultilevel"/>
+    <w:tmpl w:val="1EB8F94E"/>
+    <w:lvl w:ilvl="0" w:tplc="0409000B">
+      <w:start w:val="1"/>
+      <w:numFmt w:val="bullet"/>
+      <w:lvlText w:val=""/>
+      <w:lvlJc w:val="left"/>
+      <w:pPr>
+        <w:ind w:left="1440" w:hanging="360"/>
+      </w:pPr>
+      <w:rPr>
+        <w:rFonts w:ascii="Wingdings" w:hAnsi="Wingdings" w:hint="default"/>
+      </w:rPr>
+    </w:lvl>
+    <w:lvl w:ilvl="1" w:tplc="04090003" w:tentative="1">
+      <w:start w:val="1"/>
+      <w:numFmt w:val="bullet"/>
+      <w:lvlText w:val="o"/>
+      <w:lvlJc w:val="left"/>
+      <w:pPr>
+        <w:ind w:left="2160" w:hanging="360"/>
+      </w:pPr>
+      <w:rPr>
+        <w:rFonts w:ascii="Courier New" w:hAnsi="Courier New" w:cs="Courier New" w:hint="default"/>
+      </w:rPr>
+    </w:lvl>
+    <w:lvl w:ilvl="2" w:tplc="04090005" w:tentative="1">
+      <w:start w:val="1"/>
+      <w:numFmt w:val="bullet"/>
+      <w:lvlText w:val=""/>
+      <w:lvlJc w:val="left"/>
+      <w:pPr>
+        <w:ind w:left="2880" w:hanging="360"/>
+      </w:pPr>
+      <w:rPr>
+        <w:rFonts w:ascii="Wingdings" w:hAnsi="Wingdings" w:hint="default"/>
+      </w:rPr>
+    </w:lvl>
+    <w:lvl w:ilvl="3" w:tplc="04090001" w:tentative="1">
+      <w:start w:val="1"/>
+      <w:numFmt w:val="bullet"/>
+      <w:lvlText w:val=""/>
+      <w:lvlJc w:val="left"/>
+      <w:pPr>
+        <w:ind w:left="3600" w:hanging="360"/>
+      </w:pPr>
+      <w:rPr>
+        <w:rFonts w:ascii="Symbol" w:hAnsi="Symbol" w:hint="default"/>
+      </w:rPr>
+    </w:lvl>
+    <w:lvl w:ilvl="4" w:tplc="04090003" w:tentative="1">
+      <w:start w:val="1"/>
+      <w:numFmt w:val="bullet"/>
+      <w:lvlText w:val="o"/>
+      <w:lvlJc w:val="left"/>
+      <w:pPr>
+        <w:ind w:left="4320" w:hanging="360"/>
+      </w:pPr>
+      <w:rPr>
+        <w:rFonts w:ascii="Courier New" w:hAnsi="Courier New" w:cs="Courier New" w:hint="default"/>
+      </w:rPr>
+    </w:lvl>
+    <w:lvl w:ilvl="5" w:tplc="04090005" w:tentative="1">
+      <w:start w:val="1"/>
+      <w:numFmt w:val="bullet"/>
+      <w:lvlText w:val=""/>
+      <w:lvlJc w:val="left"/>
+      <w:pPr>
+        <w:ind w:left="5040" w:hanging="360"/>
+      </w:pPr>
+      <w:rPr>
+        <w:rFonts w:ascii="Wingdings" w:hAnsi="Wingdings" w:hint="default"/>
+      </w:rPr>
+    </w:lvl>
+    <w:lvl w:ilvl="6" w:tplc="04090001" w:tentative="1">
+      <w:start w:val="1"/>
+      <w:numFmt w:val="bullet"/>
+      <w:lvlText w:val=""/>
+      <w:lvlJc w:val="left"/>
+      <w:pPr>
+        <w:ind w:left="5760" w:hanging="360"/>
+      </w:pPr>
+      <w:rPr>
+        <w:rFonts w:ascii="Symbol" w:hAnsi="Symbol" w:hint="default"/>
+      </w:rPr>
+    </w:lvl>
+    <w:lvl w:ilvl="7" w:tplc="04090003" w:tentative="1">
+      <w:start w:val="1"/>
+      <w:numFmt w:val="bullet"/>
+      <w:lvlText w:val="o"/>
+      <w:lvlJc w:val="left"/>
+      <w:pPr>
+        <w:ind w:left="6480" w:hanging="360"/>
+      </w:pPr>
+      <w:rPr>
+        <w:rFonts w:ascii="Courier New" w:hAnsi="Courier New" w:cs="Courier New" w:hint="default"/>
+      </w:rPr>
+    </w:lvl>
+    <w:lvl w:ilvl="8" w:tplc="04090005" w:tentative="1">
+      <w:start w:val="1"/>
+      <w:numFmt w:val="bullet"/>
+      <w:lvlText w:val=""/>
+      <w:lvlJc w:val="left"/>
+      <w:pPr>
+        <w:ind w:left="7200" w:hanging="360"/>
+      </w:pPr>
+      <w:rPr>
+        <w:rFonts w:ascii="Wingdings" w:hAnsi="Wingdings" w:hint="default"/>
+      </w:rPr>
+    </w:lvl>
+  </w:abstractNum>
+  <w:abstractNum w:abstractNumId="1">
+    <w:nsid w:val="09774E93"/>
+    <w:multiLevelType w:val="hybridMultilevel"/>
+    <w:tmpl w:val="B442DEBE"/>
+    <w:lvl w:ilvl="0" w:tplc="0409000B">
+      <w:start w:val="1"/>
+      <w:numFmt w:val="bullet"/>
+      <w:lvlText w:val=""/>
+      <w:lvlJc w:val="left"/>
+      <w:pPr>
+        <w:ind w:left="1080" w:hanging="360"/>
+      </w:pPr>
+      <w:rPr>
+        <w:rFonts w:ascii="Wingdings" w:hAnsi="Wingdings" w:hint="default"/>
+      </w:rPr>
+    </w:lvl>
+    <w:lvl w:ilvl="1" w:tplc="04090003" w:tentative="1">
+      <w:start w:val="1"/>
+      <w:numFmt w:val="bullet"/>
+      <w:lvlText w:val="o"/>
+      <w:lvlJc w:val="left"/>
+      <w:pPr>
+        <w:ind w:left="1800" w:hanging="360"/>
+      </w:pPr>
+      <w:rPr>
+        <w:rFonts w:ascii="Courier New" w:hAnsi="Courier New" w:cs="Courier New" w:hint="default"/>
+      </w:rPr>
+    </w:lvl>
+    <w:lvl w:ilvl="2" w:tplc="04090005" w:tentative="1">
+      <w:start w:val="1"/>
+      <w:numFmt w:val="bullet"/>
+      <w:lvlText w:val=""/>
+      <w:lvlJc w:val="left"/>
+      <w:pPr>
+        <w:ind w:left="2520" w:hanging="360"/>
+      </w:pPr>
+      <w:rPr>
+        <w:rFonts w:ascii="Wingdings" w:hAnsi="Wingdings" w:hint="default"/>
+      </w:rPr>
+    </w:lvl>
+    <w:lvl w:ilvl="3" w:tplc="04090001" w:tentative="1">
+      <w:start w:val="1"/>
+      <w:numFmt w:val="bullet"/>
+      <w:lvlText w:val=""/>
+      <w:lvlJc w:val="left"/>
+      <w:pPr>
+        <w:ind w:left="3240" w:hanging="360"/>
+      </w:pPr>
+      <w:rPr>
+        <w:rFonts w:ascii="Symbol" w:hAnsi="Symbol" w:hint="default"/>
+      </w:rPr>
+    </w:lvl>
+    <w:lvl w:ilvl="4" w:tplc="04090003" w:tentative="1">
+      <w:start w:val="1"/>
+      <w:numFmt w:val="bullet"/>
+      <w:lvlText w:val="o"/>
+      <w:lvlJc w:val="left"/>
+      <w:pPr>
+        <w:ind w:left="3960" w:hanging="360"/>
+      </w:pPr>
+      <w:rPr>
+        <w:rFonts w:ascii="Courier New" w:hAnsi="Courier New" w:cs="Courier New" w:hint="default"/>
+      </w:rPr>
+    </w:lvl>
+    <w:lvl w:ilvl="5" w:tplc="04090005" w:tentative="1">
+      <w:start w:val="1"/>
+      <w:numFmt w:val="bullet"/>
+      <w:lvlText w:val=""/>
+      <w:lvlJc w:val="left"/>
+      <w:pPr>
+        <w:ind w:left="4680" w:hanging="360"/>
+      </w:pPr>
+      <w:rPr>
+        <w:rFonts w:ascii="Wingdings" w:hAnsi="Wingdings" w:hint="default"/>
+      </w:rPr>
+    </w:lvl>
+    <w:lvl w:ilvl="6" w:tplc="04090001" w:tentative="1">
+      <w:start w:val="1"/>
+      <w:numFmt w:val="bullet"/>
+      <w:lvlText w:val=""/>
+      <w:lvlJc w:val="left"/>
+      <w:pPr>
+        <w:ind w:left="5400" w:hanging="360"/>
+      </w:pPr>
+      <w:rPr>
+        <w:rFonts w:ascii="Symbol" w:hAnsi="Symbol" w:hint="default"/>
+      </w:rPr>
+    </w:lvl>
+    <w:lvl w:ilvl="7" w:tplc="04090003" w:tentative="1">
+      <w:start w:val="1"/>
+      <w:numFmt w:val="bullet"/>
+      <w:lvlText w:val="o"/>
+      <w:lvlJc w:val="left"/>
+      <w:pPr>
+        <w:ind w:left="6120" w:hanging="360"/>
+      </w:pPr>
+      <w:rPr>
+        <w:rFonts w:ascii="Courier New" w:hAnsi="Courier New" w:cs="Courier New" w:hint="default"/>
+      </w:rPr>
+    </w:lvl>
+    <w:lvl w:ilvl="8" w:tplc="04090005" w:tentative="1">
+      <w:start w:val="1"/>
+      <w:numFmt w:val="bullet"/>
+      <w:lvlText w:val=""/>
+      <w:lvlJc w:val="left"/>
+      <w:pPr>
+        <w:ind w:left="6840" w:hanging="360"/>
+      </w:pPr>
+      <w:rPr>
+        <w:rFonts w:ascii="Wingdings" w:hAnsi="Wingdings" w:hint="default"/>
+      </w:rPr>
+    </w:lvl>
+  </w:abstractNum>
+  <w:abstractNum w:abstractNumId="2">
+    <w:nsid w:val="0CC04260"/>
+    <w:multiLevelType w:val="hybridMultilevel"/>
+    <w:tmpl w:val="1EDEB20E"/>
+    <w:lvl w:ilvl="0" w:tplc="04090001">
+      <w:start w:val="1"/>
+      <w:numFmt w:val="bullet"/>
+      <w:lvlText w:val=""/>
+      <w:lvlJc w:val="left"/>
+      <w:pPr>
+        <w:ind w:left="1440" w:hanging="360"/>
+      </w:pPr>
+      <w:rPr>
+        <w:rFonts w:ascii="Symbol" w:hAnsi="Symbol" w:hint="default"/>
+      </w:rPr>
+    </w:lvl>
+    <w:lvl w:ilvl="1" w:tplc="04090003" w:tentative="1">
+      <w:start w:val="1"/>
+      <w:numFmt w:val="bullet"/>
+      <w:lvlText w:val="o"/>
+      <w:lvlJc w:val="left"/>
+      <w:pPr>
+        <w:ind w:left="2160" w:hanging="360"/>
+      </w:pPr>
+      <w:rPr>
+        <w:rFonts w:ascii="Courier New" w:hAnsi="Courier New" w:cs="Courier New" w:hint="default"/>
+      </w:rPr>
+    </w:lvl>
+    <w:lvl w:ilvl="2" w:tplc="04090005" w:tentative="1">
+      <w:start w:val="1"/>
+      <w:numFmt w:val="bullet"/>
+      <w:lvlText w:val=""/>
+      <w:lvlJc w:val="left"/>
+      <w:pPr>
+        <w:ind w:left="2880" w:hanging="360"/>
+      </w:pPr>
+      <w:rPr>
+        <w:rFonts w:ascii="Wingdings" w:hAnsi="Wingdings" w:hint="default"/>
+      </w:rPr>
+    </w:lvl>
+    <w:lvl w:ilvl="3" w:tplc="04090001" w:tentative="1">
+      <w:start w:val="1"/>
+      <w:numFmt w:val="bullet"/>
+      <w:lvlText w:val=""/>
+      <w:lvlJc w:val="left"/>
+      <w:pPr>
+        <w:ind w:left="3600" w:hanging="360"/>
+      </w:pPr>
+      <w:rPr>
+        <w:rFonts w:ascii="Symbol" w:hAnsi="Symbol" w:hint="default"/>
+      </w:rPr>
+    </w:lvl>
+    <w:lvl w:ilvl="4" w:tplc="04090003" w:tentative="1">
+      <w:start w:val="1"/>
+      <w:numFmt w:val="bullet"/>
+      <w:lvlText w:val="o"/>
+      <w:lvlJc w:val="left"/>
+      <w:pPr>
+        <w:ind w:left="4320" w:hanging="360"/>
+      </w:pPr>
+      <w:rPr>
+        <w:rFonts w:ascii="Courier New" w:hAnsi="Courier New" w:cs="Courier New" w:hint="default"/>
+      </w:rPr>
+    </w:lvl>
+    <w:lvl w:ilvl="5" w:tplc="04090005" w:tentative="1">
+      <w:start w:val="1"/>
+      <w:numFmt w:val="bullet"/>
+      <w:lvlText w:val=""/>
+      <w:lvlJc w:val="left"/>
+      <w:pPr>
+        <w:ind w:left="5040" w:hanging="360"/>
+      </w:pPr>
+      <w:rPr>
+        <w:rFonts w:ascii="Wingdings" w:hAnsi="Wingdings" w:hint="default"/>
+      </w:rPr>
+    </w:lvl>
+    <w:lvl w:ilvl="6" w:tplc="04090001" w:tentative="1">
+      <w:start w:val="1"/>
+      <w:numFmt w:val="bullet"/>
+      <w:lvlText w:val=""/>
+      <w:lvlJc w:val="left"/>
+      <w:pPr>
+        <w:ind w:left="5760" w:hanging="360"/>
+      </w:pPr>
+      <w:rPr>
+        <w:rFonts w:ascii="Symbol" w:hAnsi="Symbol" w:hint="default"/>
+      </w:rPr>
+    </w:lvl>
+    <w:lvl w:ilvl="7" w:tplc="04090003" w:tentative="1">
+      <w:start w:val="1"/>
+      <w:numFmt w:val="bullet"/>
+      <w:lvlText w:val="o"/>
+      <w:lvlJc w:val="left"/>
+      <w:pPr>
+        <w:ind w:left="6480" w:hanging="360"/>
+      </w:pPr>
+      <w:rPr>
+        <w:rFonts w:ascii="Courier New" w:hAnsi="Courier New" w:cs="Courier New" w:hint="default"/>
+      </w:rPr>
+    </w:lvl>
+    <w:lvl w:ilvl="8" w:tplc="04090005" w:tentative="1">
+      <w:start w:val="1"/>
+      <w:numFmt w:val="bullet"/>
+      <w:lvlText w:val=""/>
+      <w:lvlJc w:val="left"/>
+      <w:pPr>
+        <w:ind w:left="7200" w:hanging="360"/>
+      </w:pPr>
+      <w:rPr>
+        <w:rFonts w:ascii="Wingdings" w:hAnsi="Wingdings" w:hint="default"/>
+      </w:rPr>
+    </w:lvl>
+  </w:abstractNum>
+  <w:abstractNum w:abstractNumId="3">
     <w:nsid w:val="11D708DA"/>
     <w:multiLevelType w:val="hybridMultilevel"/>
     <w:tmpl w:val="7AE06554"/>
@@ -437,7 +1120,911 @@
       </w:rPr>
     </w:lvl>
   </w:abstractNum>
-  <w:abstractNum w:abstractNumId="1">
+  <w:abstractNum w:abstractNumId="4">
+    <w:nsid w:val="14B16C2C"/>
+    <w:multiLevelType w:val="hybridMultilevel"/>
+    <w:tmpl w:val="313C297E"/>
+    <w:lvl w:ilvl="0" w:tplc="04090001">
+      <w:start w:val="1"/>
+      <w:numFmt w:val="bullet"/>
+      <w:lvlText w:val=""/>
+      <w:lvlJc w:val="left"/>
+      <w:pPr>
+        <w:ind w:left="1440" w:hanging="360"/>
+      </w:pPr>
+      <w:rPr>
+        <w:rFonts w:ascii="Symbol" w:hAnsi="Symbol" w:hint="default"/>
+      </w:rPr>
+    </w:lvl>
+    <w:lvl w:ilvl="1" w:tplc="04090003" w:tentative="1">
+      <w:start w:val="1"/>
+      <w:numFmt w:val="bullet"/>
+      <w:lvlText w:val="o"/>
+      <w:lvlJc w:val="left"/>
+      <w:pPr>
+        <w:ind w:left="2160" w:hanging="360"/>
+      </w:pPr>
+      <w:rPr>
+        <w:rFonts w:ascii="Courier New" w:hAnsi="Courier New" w:cs="Courier New" w:hint="default"/>
+      </w:rPr>
+    </w:lvl>
+    <w:lvl w:ilvl="2" w:tplc="04090005" w:tentative="1">
+      <w:start w:val="1"/>
+      <w:numFmt w:val="bullet"/>
+      <w:lvlText w:val=""/>
+      <w:lvlJc w:val="left"/>
+      <w:pPr>
+        <w:ind w:left="2880" w:hanging="360"/>
+      </w:pPr>
+      <w:rPr>
+        <w:rFonts w:ascii="Wingdings" w:hAnsi="Wingdings" w:hint="default"/>
+      </w:rPr>
+    </w:lvl>
+    <w:lvl w:ilvl="3" w:tplc="04090001" w:tentative="1">
+      <w:start w:val="1"/>
+      <w:numFmt w:val="bullet"/>
+      <w:lvlText w:val=""/>
+      <w:lvlJc w:val="left"/>
+      <w:pPr>
+        <w:ind w:left="3600" w:hanging="360"/>
+      </w:pPr>
+      <w:rPr>
+        <w:rFonts w:ascii="Symbol" w:hAnsi="Symbol" w:hint="default"/>
+      </w:rPr>
+    </w:lvl>
+    <w:lvl w:ilvl="4" w:tplc="04090003" w:tentative="1">
+      <w:start w:val="1"/>
+      <w:numFmt w:val="bullet"/>
+      <w:lvlText w:val="o"/>
+      <w:lvlJc w:val="left"/>
+      <w:pPr>
+        <w:ind w:left="4320" w:hanging="360"/>
+      </w:pPr>
+      <w:rPr>
+        <w:rFonts w:ascii="Courier New" w:hAnsi="Courier New" w:cs="Courier New" w:hint="default"/>
+      </w:rPr>
+    </w:lvl>
+    <w:lvl w:ilvl="5" w:tplc="04090005" w:tentative="1">
+      <w:start w:val="1"/>
+      <w:numFmt w:val="bullet"/>
+      <w:lvlText w:val=""/>
+      <w:lvlJc w:val="left"/>
+      <w:pPr>
+        <w:ind w:left="5040" w:hanging="360"/>
+      </w:pPr>
+      <w:rPr>
+        <w:rFonts w:ascii="Wingdings" w:hAnsi="Wingdings" w:hint="default"/>
+      </w:rPr>
+    </w:lvl>
+    <w:lvl w:ilvl="6" w:tplc="04090001" w:tentative="1">
+      <w:start w:val="1"/>
+      <w:numFmt w:val="bullet"/>
+      <w:lvlText w:val=""/>
+      <w:lvlJc w:val="left"/>
+      <w:pPr>
+        <w:ind w:left="5760" w:hanging="360"/>
+      </w:pPr>
+      <w:rPr>
+        <w:rFonts w:ascii="Symbol" w:hAnsi="Symbol" w:hint="default"/>
+      </w:rPr>
+    </w:lvl>
+    <w:lvl w:ilvl="7" w:tplc="04090003" w:tentative="1">
+      <w:start w:val="1"/>
+      <w:numFmt w:val="bullet"/>
+      <w:lvlText w:val="o"/>
+      <w:lvlJc w:val="left"/>
+      <w:pPr>
+        <w:ind w:left="6480" w:hanging="360"/>
+      </w:pPr>
+      <w:rPr>
+        <w:rFonts w:ascii="Courier New" w:hAnsi="Courier New" w:cs="Courier New" w:hint="default"/>
+      </w:rPr>
+    </w:lvl>
+    <w:lvl w:ilvl="8" w:tplc="04090005" w:tentative="1">
+      <w:start w:val="1"/>
+      <w:numFmt w:val="bullet"/>
+      <w:lvlText w:val=""/>
+      <w:lvlJc w:val="left"/>
+      <w:pPr>
+        <w:ind w:left="7200" w:hanging="360"/>
+      </w:pPr>
+      <w:rPr>
+        <w:rFonts w:ascii="Wingdings" w:hAnsi="Wingdings" w:hint="default"/>
+      </w:rPr>
+    </w:lvl>
+  </w:abstractNum>
+  <w:abstractNum w:abstractNumId="5">
+    <w:nsid w:val="167E0984"/>
+    <w:multiLevelType w:val="hybridMultilevel"/>
+    <w:tmpl w:val="4336DE3A"/>
+    <w:lvl w:ilvl="0" w:tplc="0409000B">
+      <w:start w:val="1"/>
+      <w:numFmt w:val="bullet"/>
+      <w:lvlText w:val=""/>
+      <w:lvlJc w:val="left"/>
+      <w:pPr>
+        <w:ind w:left="1080" w:hanging="360"/>
+      </w:pPr>
+      <w:rPr>
+        <w:rFonts w:ascii="Wingdings" w:hAnsi="Wingdings" w:hint="default"/>
+      </w:rPr>
+    </w:lvl>
+    <w:lvl w:ilvl="1" w:tplc="04090003" w:tentative="1">
+      <w:start w:val="1"/>
+      <w:numFmt w:val="bullet"/>
+      <w:lvlText w:val="o"/>
+      <w:lvlJc w:val="left"/>
+      <w:pPr>
+        <w:ind w:left="1800" w:hanging="360"/>
+      </w:pPr>
+      <w:rPr>
+        <w:rFonts w:ascii="Courier New" w:hAnsi="Courier New" w:cs="Courier New" w:hint="default"/>
+      </w:rPr>
+    </w:lvl>
+    <w:lvl w:ilvl="2" w:tplc="04090005" w:tentative="1">
+      <w:start w:val="1"/>
+      <w:numFmt w:val="bullet"/>
+      <w:lvlText w:val=""/>
+      <w:lvlJc w:val="left"/>
+      <w:pPr>
+        <w:ind w:left="2520" w:hanging="360"/>
+      </w:pPr>
+      <w:rPr>
+        <w:rFonts w:ascii="Wingdings" w:hAnsi="Wingdings" w:hint="default"/>
+      </w:rPr>
+    </w:lvl>
+    <w:lvl w:ilvl="3" w:tplc="04090001" w:tentative="1">
+      <w:start w:val="1"/>
+      <w:numFmt w:val="bullet"/>
+      <w:lvlText w:val=""/>
+      <w:lvlJc w:val="left"/>
+      <w:pPr>
+        <w:ind w:left="3240" w:hanging="360"/>
+      </w:pPr>
+      <w:rPr>
+        <w:rFonts w:ascii="Symbol" w:hAnsi="Symbol" w:hint="default"/>
+      </w:rPr>
+    </w:lvl>
+    <w:lvl w:ilvl="4" w:tplc="04090003" w:tentative="1">
+      <w:start w:val="1"/>
+      <w:numFmt w:val="bullet"/>
+      <w:lvlText w:val="o"/>
+      <w:lvlJc w:val="left"/>
+      <w:pPr>
+        <w:ind w:left="3960" w:hanging="360"/>
+      </w:pPr>
+      <w:rPr>
+        <w:rFonts w:ascii="Courier New" w:hAnsi="Courier New" w:cs="Courier New" w:hint="default"/>
+      </w:rPr>
+    </w:lvl>
+    <w:lvl w:ilvl="5" w:tplc="04090005" w:tentative="1">
+      <w:start w:val="1"/>
+      <w:numFmt w:val="bullet"/>
+      <w:lvlText w:val=""/>
+      <w:lvlJc w:val="left"/>
+      <w:pPr>
+        <w:ind w:left="4680" w:hanging="360"/>
+      </w:pPr>
+      <w:rPr>
+        <w:rFonts w:ascii="Wingdings" w:hAnsi="Wingdings" w:hint="default"/>
+      </w:rPr>
+    </w:lvl>
+    <w:lvl w:ilvl="6" w:tplc="04090001" w:tentative="1">
+      <w:start w:val="1"/>
+      <w:numFmt w:val="bullet"/>
+      <w:lvlText w:val=""/>
+      <w:lvlJc w:val="left"/>
+      <w:pPr>
+        <w:ind w:left="5400" w:hanging="360"/>
+      </w:pPr>
+      <w:rPr>
+        <w:rFonts w:ascii="Symbol" w:hAnsi="Symbol" w:hint="default"/>
+      </w:rPr>
+    </w:lvl>
+    <w:lvl w:ilvl="7" w:tplc="04090003" w:tentative="1">
+      <w:start w:val="1"/>
+      <w:numFmt w:val="bullet"/>
+      <w:lvlText w:val="o"/>
+      <w:lvlJc w:val="left"/>
+      <w:pPr>
+        <w:ind w:left="6120" w:hanging="360"/>
+      </w:pPr>
+      <w:rPr>
+        <w:rFonts w:ascii="Courier New" w:hAnsi="Courier New" w:cs="Courier New" w:hint="default"/>
+      </w:rPr>
+    </w:lvl>
+    <w:lvl w:ilvl="8" w:tplc="04090005" w:tentative="1">
+      <w:start w:val="1"/>
+      <w:numFmt w:val="bullet"/>
+      <w:lvlText w:val=""/>
+      <w:lvlJc w:val="left"/>
+      <w:pPr>
+        <w:ind w:left="6840" w:hanging="360"/>
+      </w:pPr>
+      <w:rPr>
+        <w:rFonts w:ascii="Wingdings" w:hAnsi="Wingdings" w:hint="default"/>
+      </w:rPr>
+    </w:lvl>
+  </w:abstractNum>
+  <w:abstractNum w:abstractNumId="6">
+    <w:nsid w:val="168B0791"/>
+    <w:multiLevelType w:val="hybridMultilevel"/>
+    <w:tmpl w:val="F098AF8A"/>
+    <w:lvl w:ilvl="0" w:tplc="04090001">
+      <w:start w:val="1"/>
+      <w:numFmt w:val="bullet"/>
+      <w:lvlText w:val=""/>
+      <w:lvlJc w:val="left"/>
+      <w:pPr>
+        <w:ind w:left="1440" w:hanging="360"/>
+      </w:pPr>
+      <w:rPr>
+        <w:rFonts w:ascii="Symbol" w:hAnsi="Symbol" w:hint="default"/>
+      </w:rPr>
+    </w:lvl>
+    <w:lvl w:ilvl="1" w:tplc="04090003" w:tentative="1">
+      <w:start w:val="1"/>
+      <w:numFmt w:val="bullet"/>
+      <w:lvlText w:val="o"/>
+      <w:lvlJc w:val="left"/>
+      <w:pPr>
+        <w:ind w:left="2160" w:hanging="360"/>
+      </w:pPr>
+      <w:rPr>
+        <w:rFonts w:ascii="Courier New" w:hAnsi="Courier New" w:cs="Courier New" w:hint="default"/>
+      </w:rPr>
+    </w:lvl>
+    <w:lvl w:ilvl="2" w:tplc="04090005" w:tentative="1">
+      <w:start w:val="1"/>
+      <w:numFmt w:val="bullet"/>
+      <w:lvlText w:val=""/>
+      <w:lvlJc w:val="left"/>
+      <w:pPr>
+        <w:ind w:left="2880" w:hanging="360"/>
+      </w:pPr>
+      <w:rPr>
+        <w:rFonts w:ascii="Wingdings" w:hAnsi="Wingdings" w:hint="default"/>
+      </w:rPr>
+    </w:lvl>
+    <w:lvl w:ilvl="3" w:tplc="04090001" w:tentative="1">
+      <w:start w:val="1"/>
+      <w:numFmt w:val="bullet"/>
+      <w:lvlText w:val=""/>
+      <w:lvlJc w:val="left"/>
+      <w:pPr>
+        <w:ind w:left="3600" w:hanging="360"/>
+      </w:pPr>
+      <w:rPr>
+        <w:rFonts w:ascii="Symbol" w:hAnsi="Symbol" w:hint="default"/>
+      </w:rPr>
+    </w:lvl>
+    <w:lvl w:ilvl="4" w:tplc="04090003" w:tentative="1">
+      <w:start w:val="1"/>
+      <w:numFmt w:val="bullet"/>
+      <w:lvlText w:val="o"/>
+      <w:lvlJc w:val="left"/>
+      <w:pPr>
+        <w:ind w:left="4320" w:hanging="360"/>
+      </w:pPr>
+      <w:rPr>
+        <w:rFonts w:ascii="Courier New" w:hAnsi="Courier New" w:cs="Courier New" w:hint="default"/>
+      </w:rPr>
+    </w:lvl>
+    <w:lvl w:ilvl="5" w:tplc="04090005" w:tentative="1">
+      <w:start w:val="1"/>
+      <w:numFmt w:val="bullet"/>
+      <w:lvlText w:val=""/>
+      <w:lvlJc w:val="left"/>
+      <w:pPr>
+        <w:ind w:left="5040" w:hanging="360"/>
+      </w:pPr>
+      <w:rPr>
+        <w:rFonts w:ascii="Wingdings" w:hAnsi="Wingdings" w:hint="default"/>
+      </w:rPr>
+    </w:lvl>
+    <w:lvl w:ilvl="6" w:tplc="04090001" w:tentative="1">
+      <w:start w:val="1"/>
+      <w:numFmt w:val="bullet"/>
+      <w:lvlText w:val=""/>
+      <w:lvlJc w:val="left"/>
+      <w:pPr>
+        <w:ind w:left="5760" w:hanging="360"/>
+      </w:pPr>
+      <w:rPr>
+        <w:rFonts w:ascii="Symbol" w:hAnsi="Symbol" w:hint="default"/>
+      </w:rPr>
+    </w:lvl>
+    <w:lvl w:ilvl="7" w:tplc="04090003" w:tentative="1">
+      <w:start w:val="1"/>
+      <w:numFmt w:val="bullet"/>
+      <w:lvlText w:val="o"/>
+      <w:lvlJc w:val="left"/>
+      <w:pPr>
+        <w:ind w:left="6480" w:hanging="360"/>
+      </w:pPr>
+      <w:rPr>
+        <w:rFonts w:ascii="Courier New" w:hAnsi="Courier New" w:cs="Courier New" w:hint="default"/>
+      </w:rPr>
+    </w:lvl>
+    <w:lvl w:ilvl="8" w:tplc="04090005" w:tentative="1">
+      <w:start w:val="1"/>
+      <w:numFmt w:val="bullet"/>
+      <w:lvlText w:val=""/>
+      <w:lvlJc w:val="left"/>
+      <w:pPr>
+        <w:ind w:left="7200" w:hanging="360"/>
+      </w:pPr>
+      <w:rPr>
+        <w:rFonts w:ascii="Wingdings" w:hAnsi="Wingdings" w:hint="default"/>
+      </w:rPr>
+    </w:lvl>
+  </w:abstractNum>
+  <w:abstractNum w:abstractNumId="7">
+    <w:nsid w:val="17030554"/>
+    <w:multiLevelType w:val="hybridMultilevel"/>
+    <w:tmpl w:val="167AB162"/>
+    <w:lvl w:ilvl="0" w:tplc="04090001">
+      <w:start w:val="1"/>
+      <w:numFmt w:val="bullet"/>
+      <w:lvlText w:val=""/>
+      <w:lvlJc w:val="left"/>
+      <w:pPr>
+        <w:ind w:left="720" w:hanging="360"/>
+      </w:pPr>
+      <w:rPr>
+        <w:rFonts w:ascii="Symbol" w:hAnsi="Symbol" w:hint="default"/>
+      </w:rPr>
+    </w:lvl>
+    <w:lvl w:ilvl="1" w:tplc="04090003" w:tentative="1">
+      <w:start w:val="1"/>
+      <w:numFmt w:val="bullet"/>
+      <w:lvlText w:val="o"/>
+      <w:lvlJc w:val="left"/>
+      <w:pPr>
+        <w:ind w:left="1440" w:hanging="360"/>
+      </w:pPr>
+      <w:rPr>
+        <w:rFonts w:ascii="Courier New" w:hAnsi="Courier New" w:cs="Courier New" w:hint="default"/>
+      </w:rPr>
+    </w:lvl>
+    <w:lvl w:ilvl="2" w:tplc="04090005" w:tentative="1">
+      <w:start w:val="1"/>
+      <w:numFmt w:val="bullet"/>
+      <w:lvlText w:val=""/>
+      <w:lvlJc w:val="left"/>
+      <w:pPr>
+        <w:ind w:left="2160" w:hanging="360"/>
+      </w:pPr>
+      <w:rPr>
+        <w:rFonts w:ascii="Wingdings" w:hAnsi="Wingdings" w:hint="default"/>
+      </w:rPr>
+    </w:lvl>
+    <w:lvl w:ilvl="3" w:tplc="04090001" w:tentative="1">
+      <w:start w:val="1"/>
+      <w:numFmt w:val="bullet"/>
+      <w:lvlText w:val=""/>
+      <w:lvlJc w:val="left"/>
+      <w:pPr>
+        <w:ind w:left="2880" w:hanging="360"/>
+      </w:pPr>
+      <w:rPr>
+        <w:rFonts w:ascii="Symbol" w:hAnsi="Symbol" w:hint="default"/>
+      </w:rPr>
+    </w:lvl>
+    <w:lvl w:ilvl="4" w:tplc="04090003" w:tentative="1">
+      <w:start w:val="1"/>
+      <w:numFmt w:val="bullet"/>
+      <w:lvlText w:val="o"/>
+      <w:lvlJc w:val="left"/>
+      <w:pPr>
+        <w:ind w:left="3600" w:hanging="360"/>
+      </w:pPr>
+      <w:rPr>
+        <w:rFonts w:ascii="Courier New" w:hAnsi="Courier New" w:cs="Courier New" w:hint="default"/>
+      </w:rPr>
+    </w:lvl>
+    <w:lvl w:ilvl="5" w:tplc="04090005" w:tentative="1">
+      <w:start w:val="1"/>
+      <w:numFmt w:val="bullet"/>
+      <w:lvlText w:val=""/>
+      <w:lvlJc w:val="left"/>
+      <w:pPr>
+        <w:ind w:left="4320" w:hanging="360"/>
+      </w:pPr>
+      <w:rPr>
+        <w:rFonts w:ascii="Wingdings" w:hAnsi="Wingdings" w:hint="default"/>
+      </w:rPr>
+    </w:lvl>
+    <w:lvl w:ilvl="6" w:tplc="04090001" w:tentative="1">
+      <w:start w:val="1"/>
+      <w:numFmt w:val="bullet"/>
+      <w:lvlText w:val=""/>
+      <w:lvlJc w:val="left"/>
+      <w:pPr>
+        <w:ind w:left="5040" w:hanging="360"/>
+      </w:pPr>
+      <w:rPr>
+        <w:rFonts w:ascii="Symbol" w:hAnsi="Symbol" w:hint="default"/>
+      </w:rPr>
+    </w:lvl>
+    <w:lvl w:ilvl="7" w:tplc="04090003" w:tentative="1">
+      <w:start w:val="1"/>
+      <w:numFmt w:val="bullet"/>
+      <w:lvlText w:val="o"/>
+      <w:lvlJc w:val="left"/>
+      <w:pPr>
+        <w:ind w:left="5760" w:hanging="360"/>
+      </w:pPr>
+      <w:rPr>
+        <w:rFonts w:ascii="Courier New" w:hAnsi="Courier New" w:cs="Courier New" w:hint="default"/>
+      </w:rPr>
+    </w:lvl>
+    <w:lvl w:ilvl="8" w:tplc="04090005" w:tentative="1">
+      <w:start w:val="1"/>
+      <w:numFmt w:val="bullet"/>
+      <w:lvlText w:val=""/>
+      <w:lvlJc w:val="left"/>
+      <w:pPr>
+        <w:ind w:left="6480" w:hanging="360"/>
+      </w:pPr>
+      <w:rPr>
+        <w:rFonts w:ascii="Wingdings" w:hAnsi="Wingdings" w:hint="default"/>
+      </w:rPr>
+    </w:lvl>
+  </w:abstractNum>
+  <w:abstractNum w:abstractNumId="8">
+    <w:nsid w:val="199F2516"/>
+    <w:multiLevelType w:val="hybridMultilevel"/>
+    <w:tmpl w:val="0074C0A8"/>
+    <w:lvl w:ilvl="0" w:tplc="0409000B">
+      <w:start w:val="1"/>
+      <w:numFmt w:val="bullet"/>
+      <w:lvlText w:val=""/>
+      <w:lvlJc w:val="left"/>
+      <w:pPr>
+        <w:ind w:left="1080" w:hanging="360"/>
+      </w:pPr>
+      <w:rPr>
+        <w:rFonts w:ascii="Wingdings" w:hAnsi="Wingdings" w:hint="default"/>
+      </w:rPr>
+    </w:lvl>
+    <w:lvl w:ilvl="1" w:tplc="04090003" w:tentative="1">
+      <w:start w:val="1"/>
+      <w:numFmt w:val="bullet"/>
+      <w:lvlText w:val="o"/>
+      <w:lvlJc w:val="left"/>
+      <w:pPr>
+        <w:ind w:left="1800" w:hanging="360"/>
+      </w:pPr>
+      <w:rPr>
+        <w:rFonts w:ascii="Courier New" w:hAnsi="Courier New" w:cs="Courier New" w:hint="default"/>
+      </w:rPr>
+    </w:lvl>
+    <w:lvl w:ilvl="2" w:tplc="04090005" w:tentative="1">
+      <w:start w:val="1"/>
+      <w:numFmt w:val="bullet"/>
+      <w:lvlText w:val=""/>
+      <w:lvlJc w:val="left"/>
+      <w:pPr>
+        <w:ind w:left="2520" w:hanging="360"/>
+      </w:pPr>
+      <w:rPr>
+        <w:rFonts w:ascii="Wingdings" w:hAnsi="Wingdings" w:hint="default"/>
+      </w:rPr>
+    </w:lvl>
+    <w:lvl w:ilvl="3" w:tplc="04090001" w:tentative="1">
+      <w:start w:val="1"/>
+      <w:numFmt w:val="bullet"/>
+      <w:lvlText w:val=""/>
+      <w:lvlJc w:val="left"/>
+      <w:pPr>
+        <w:ind w:left="3240" w:hanging="360"/>
+      </w:pPr>
+      <w:rPr>
+        <w:rFonts w:ascii="Symbol" w:hAnsi="Symbol" w:hint="default"/>
+      </w:rPr>
+    </w:lvl>
+    <w:lvl w:ilvl="4" w:tplc="04090003" w:tentative="1">
+      <w:start w:val="1"/>
+      <w:numFmt w:val="bullet"/>
+      <w:lvlText w:val="o"/>
+      <w:lvlJc w:val="left"/>
+      <w:pPr>
+        <w:ind w:left="3960" w:hanging="360"/>
+      </w:pPr>
+      <w:rPr>
+        <w:rFonts w:ascii="Courier New" w:hAnsi="Courier New" w:cs="Courier New" w:hint="default"/>
+      </w:rPr>
+    </w:lvl>
+    <w:lvl w:ilvl="5" w:tplc="04090005" w:tentative="1">
+      <w:start w:val="1"/>
+      <w:numFmt w:val="bullet"/>
+      <w:lvlText w:val=""/>
+      <w:lvlJc w:val="left"/>
+      <w:pPr>
+        <w:ind w:left="4680" w:hanging="360"/>
+      </w:pPr>
+      <w:rPr>
+        <w:rFonts w:ascii="Wingdings" w:hAnsi="Wingdings" w:hint="default"/>
+      </w:rPr>
+    </w:lvl>
+    <w:lvl w:ilvl="6" w:tplc="04090001" w:tentative="1">
+      <w:start w:val="1"/>
+      <w:numFmt w:val="bullet"/>
+      <w:lvlText w:val=""/>
+      <w:lvlJc w:val="left"/>
+      <w:pPr>
+        <w:ind w:left="5400" w:hanging="360"/>
+      </w:pPr>
+      <w:rPr>
+        <w:rFonts w:ascii="Symbol" w:hAnsi="Symbol" w:hint="default"/>
+      </w:rPr>
+    </w:lvl>
+    <w:lvl w:ilvl="7" w:tplc="04090003" w:tentative="1">
+      <w:start w:val="1"/>
+      <w:numFmt w:val="bullet"/>
+      <w:lvlText w:val="o"/>
+      <w:lvlJc w:val="left"/>
+      <w:pPr>
+        <w:ind w:left="6120" w:hanging="360"/>
+      </w:pPr>
+      <w:rPr>
+        <w:rFonts w:ascii="Courier New" w:hAnsi="Courier New" w:cs="Courier New" w:hint="default"/>
+      </w:rPr>
+    </w:lvl>
+    <w:lvl w:ilvl="8" w:tplc="04090005" w:tentative="1">
+      <w:start w:val="1"/>
+      <w:numFmt w:val="bullet"/>
+      <w:lvlText w:val=""/>
+      <w:lvlJc w:val="left"/>
+      <w:pPr>
+        <w:ind w:left="6840" w:hanging="360"/>
+      </w:pPr>
+      <w:rPr>
+        <w:rFonts w:ascii="Wingdings" w:hAnsi="Wingdings" w:hint="default"/>
+      </w:rPr>
+    </w:lvl>
+  </w:abstractNum>
+  <w:abstractNum w:abstractNumId="9">
+    <w:nsid w:val="1D1E30A3"/>
+    <w:multiLevelType w:val="hybridMultilevel"/>
+    <w:tmpl w:val="39722D64"/>
+    <w:lvl w:ilvl="0" w:tplc="04090001">
+      <w:start w:val="1"/>
+      <w:numFmt w:val="bullet"/>
+      <w:lvlText w:val=""/>
+      <w:lvlJc w:val="left"/>
+      <w:pPr>
+        <w:ind w:left="1440" w:hanging="360"/>
+      </w:pPr>
+      <w:rPr>
+        <w:rFonts w:ascii="Symbol" w:hAnsi="Symbol" w:hint="default"/>
+      </w:rPr>
+    </w:lvl>
+    <w:lvl w:ilvl="1" w:tplc="04090003" w:tentative="1">
+      <w:start w:val="1"/>
+      <w:numFmt w:val="bullet"/>
+      <w:lvlText w:val="o"/>
+      <w:lvlJc w:val="left"/>
+      <w:pPr>
+        <w:ind w:left="2160" w:hanging="360"/>
+      </w:pPr>
+      <w:rPr>
+        <w:rFonts w:ascii="Courier New" w:hAnsi="Courier New" w:cs="Courier New" w:hint="default"/>
+      </w:rPr>
+    </w:lvl>
+    <w:lvl w:ilvl="2" w:tplc="04090005" w:tentative="1">
+      <w:start w:val="1"/>
+      <w:numFmt w:val="bullet"/>
+      <w:lvlText w:val=""/>
+      <w:lvlJc w:val="left"/>
+      <w:pPr>
+        <w:ind w:left="2880" w:hanging="360"/>
+      </w:pPr>
+      <w:rPr>
+        <w:rFonts w:ascii="Wingdings" w:hAnsi="Wingdings" w:hint="default"/>
+      </w:rPr>
+    </w:lvl>
+    <w:lvl w:ilvl="3" w:tplc="04090001" w:tentative="1">
+      <w:start w:val="1"/>
+      <w:numFmt w:val="bullet"/>
+      <w:lvlText w:val=""/>
+      <w:lvlJc w:val="left"/>
+      <w:pPr>
+        <w:ind w:left="3600" w:hanging="360"/>
+      </w:pPr>
+      <w:rPr>
+        <w:rFonts w:ascii="Symbol" w:hAnsi="Symbol" w:hint="default"/>
+      </w:rPr>
+    </w:lvl>
+    <w:lvl w:ilvl="4" w:tplc="04090003" w:tentative="1">
+      <w:start w:val="1"/>
+      <w:numFmt w:val="bullet"/>
+      <w:lvlText w:val="o"/>
+      <w:lvlJc w:val="left"/>
+      <w:pPr>
+        <w:ind w:left="4320" w:hanging="360"/>
+      </w:pPr>
+      <w:rPr>
+        <w:rFonts w:ascii="Courier New" w:hAnsi="Courier New" w:cs="Courier New" w:hint="default"/>
+      </w:rPr>
+    </w:lvl>
+    <w:lvl w:ilvl="5" w:tplc="04090005" w:tentative="1">
+      <w:start w:val="1"/>
+      <w:numFmt w:val="bullet"/>
+      <w:lvlText w:val=""/>
+      <w:lvlJc w:val="left"/>
+      <w:pPr>
+        <w:ind w:left="5040" w:hanging="360"/>
+      </w:pPr>
+      <w:rPr>
+        <w:rFonts w:ascii="Wingdings" w:hAnsi="Wingdings" w:hint="default"/>
+      </w:rPr>
+    </w:lvl>
+    <w:lvl w:ilvl="6" w:tplc="04090001" w:tentative="1">
+      <w:start w:val="1"/>
+      <w:numFmt w:val="bullet"/>
+      <w:lvlText w:val=""/>
+      <w:lvlJc w:val="left"/>
+      <w:pPr>
+        <w:ind w:left="5760" w:hanging="360"/>
+      </w:pPr>
+      <w:rPr>
+        <w:rFonts w:ascii="Symbol" w:hAnsi="Symbol" w:hint="default"/>
+      </w:rPr>
+    </w:lvl>
+    <w:lvl w:ilvl="7" w:tplc="04090003" w:tentative="1">
+      <w:start w:val="1"/>
+      <w:numFmt w:val="bullet"/>
+      <w:lvlText w:val="o"/>
+      <w:lvlJc w:val="left"/>
+      <w:pPr>
+        <w:ind w:left="6480" w:hanging="360"/>
+      </w:pPr>
+      <w:rPr>
+        <w:rFonts w:ascii="Courier New" w:hAnsi="Courier New" w:cs="Courier New" w:hint="default"/>
+      </w:rPr>
+    </w:lvl>
+    <w:lvl w:ilvl="8" w:tplc="04090005" w:tentative="1">
+      <w:start w:val="1"/>
+      <w:numFmt w:val="bullet"/>
+      <w:lvlText w:val=""/>
+      <w:lvlJc w:val="left"/>
+      <w:pPr>
+        <w:ind w:left="7200" w:hanging="360"/>
+      </w:pPr>
+      <w:rPr>
+        <w:rFonts w:ascii="Wingdings" w:hAnsi="Wingdings" w:hint="default"/>
+      </w:rPr>
+    </w:lvl>
+  </w:abstractNum>
+  <w:abstractNum w:abstractNumId="10">
+    <w:nsid w:val="276344EA"/>
+    <w:multiLevelType w:val="hybridMultilevel"/>
+    <w:tmpl w:val="113A4D1C"/>
+    <w:lvl w:ilvl="0" w:tplc="04090001">
+      <w:start w:val="1"/>
+      <w:numFmt w:val="bullet"/>
+      <w:lvlText w:val=""/>
+      <w:lvlJc w:val="left"/>
+      <w:pPr>
+        <w:ind w:left="1440" w:hanging="360"/>
+      </w:pPr>
+      <w:rPr>
+        <w:rFonts w:ascii="Symbol" w:hAnsi="Symbol" w:hint="default"/>
+      </w:rPr>
+    </w:lvl>
+    <w:lvl w:ilvl="1" w:tplc="04090003" w:tentative="1">
+      <w:start w:val="1"/>
+      <w:numFmt w:val="bullet"/>
+      <w:lvlText w:val="o"/>
+      <w:lvlJc w:val="left"/>
+      <w:pPr>
+        <w:ind w:left="2160" w:hanging="360"/>
+      </w:pPr>
+      <w:rPr>
+        <w:rFonts w:ascii="Courier New" w:hAnsi="Courier New" w:cs="Courier New" w:hint="default"/>
+      </w:rPr>
+    </w:lvl>
+    <w:lvl w:ilvl="2" w:tplc="04090005" w:tentative="1">
+      <w:start w:val="1"/>
+      <w:numFmt w:val="bullet"/>
+      <w:lvlText w:val=""/>
+      <w:lvlJc w:val="left"/>
+      <w:pPr>
+        <w:ind w:left="2880" w:hanging="360"/>
+      </w:pPr>
+      <w:rPr>
+        <w:rFonts w:ascii="Wingdings" w:hAnsi="Wingdings" w:hint="default"/>
+      </w:rPr>
+    </w:lvl>
+    <w:lvl w:ilvl="3" w:tplc="04090001" w:tentative="1">
+      <w:start w:val="1"/>
+      <w:numFmt w:val="bullet"/>
+      <w:lvlText w:val=""/>
+      <w:lvlJc w:val="left"/>
+      <w:pPr>
+        <w:ind w:left="3600" w:hanging="360"/>
+      </w:pPr>
+      <w:rPr>
+        <w:rFonts w:ascii="Symbol" w:hAnsi="Symbol" w:hint="default"/>
+      </w:rPr>
+    </w:lvl>
+    <w:lvl w:ilvl="4" w:tplc="04090003" w:tentative="1">
+      <w:start w:val="1"/>
+      <w:numFmt w:val="bullet"/>
+      <w:lvlText w:val="o"/>
+      <w:lvlJc w:val="left"/>
+      <w:pPr>
+        <w:ind w:left="4320" w:hanging="360"/>
+      </w:pPr>
+      <w:rPr>
+        <w:rFonts w:ascii="Courier New" w:hAnsi="Courier New" w:cs="Courier New" w:hint="default"/>
+      </w:rPr>
+    </w:lvl>
+    <w:lvl w:ilvl="5" w:tplc="04090005" w:tentative="1">
+      <w:start w:val="1"/>
+      <w:numFmt w:val="bullet"/>
+      <w:lvlText w:val=""/>
+      <w:lvlJc w:val="left"/>
+      <w:pPr>
+        <w:ind w:left="5040" w:hanging="360"/>
+      </w:pPr>
+      <w:rPr>
+        <w:rFonts w:ascii="Wingdings" w:hAnsi="Wingdings" w:hint="default"/>
+      </w:rPr>
+    </w:lvl>
+    <w:lvl w:ilvl="6" w:tplc="04090001" w:tentative="1">
+      <w:start w:val="1"/>
+      <w:numFmt w:val="bullet"/>
+      <w:lvlText w:val=""/>
+      <w:lvlJc w:val="left"/>
+      <w:pPr>
+        <w:ind w:left="5760" w:hanging="360"/>
+      </w:pPr>
+      <w:rPr>
+        <w:rFonts w:ascii="Symbol" w:hAnsi="Symbol" w:hint="default"/>
+      </w:rPr>
+    </w:lvl>
+    <w:lvl w:ilvl="7" w:tplc="04090003" w:tentative="1">
+      <w:start w:val="1"/>
+      <w:numFmt w:val="bullet"/>
+      <w:lvlText w:val="o"/>
+      <w:lvlJc w:val="left"/>
+      <w:pPr>
+        <w:ind w:left="6480" w:hanging="360"/>
+      </w:pPr>
+      <w:rPr>
+        <w:rFonts w:ascii="Courier New" w:hAnsi="Courier New" w:cs="Courier New" w:hint="default"/>
+      </w:rPr>
+    </w:lvl>
+    <w:lvl w:ilvl="8" w:tplc="04090005" w:tentative="1">
+      <w:start w:val="1"/>
+      <w:numFmt w:val="bullet"/>
+      <w:lvlText w:val=""/>
+      <w:lvlJc w:val="left"/>
+      <w:pPr>
+        <w:ind w:left="7200" w:hanging="360"/>
+      </w:pPr>
+      <w:rPr>
+        <w:rFonts w:ascii="Wingdings" w:hAnsi="Wingdings" w:hint="default"/>
+      </w:rPr>
+    </w:lvl>
+  </w:abstractNum>
+  <w:abstractNum w:abstractNumId="11">
+    <w:nsid w:val="2772682B"/>
+    <w:multiLevelType w:val="hybridMultilevel"/>
+    <w:tmpl w:val="1D06C7B4"/>
+    <w:lvl w:ilvl="0" w:tplc="04090001">
+      <w:start w:val="1"/>
+      <w:numFmt w:val="bullet"/>
+      <w:lvlText w:val=""/>
+      <w:lvlJc w:val="left"/>
+      <w:pPr>
+        <w:ind w:left="1440" w:hanging="360"/>
+      </w:pPr>
+      <w:rPr>
+        <w:rFonts w:ascii="Symbol" w:hAnsi="Symbol" w:hint="default"/>
+      </w:rPr>
+    </w:lvl>
+    <w:lvl w:ilvl="1" w:tplc="04090003" w:tentative="1">
+      <w:start w:val="1"/>
+      <w:numFmt w:val="bullet"/>
+      <w:lvlText w:val="o"/>
+      <w:lvlJc w:val="left"/>
+      <w:pPr>
+        <w:ind w:left="2160" w:hanging="360"/>
+      </w:pPr>
+      <w:rPr>
+        <w:rFonts w:ascii="Courier New" w:hAnsi="Courier New" w:cs="Courier New" w:hint="default"/>
+      </w:rPr>
+    </w:lvl>
+    <w:lvl w:ilvl="2" w:tplc="04090005" w:tentative="1">
+      <w:start w:val="1"/>
+      <w:numFmt w:val="bullet"/>
+      <w:lvlText w:val=""/>
+      <w:lvlJc w:val="left"/>
+      <w:pPr>
+        <w:ind w:left="2880" w:hanging="360"/>
+      </w:pPr>
+      <w:rPr>
+        <w:rFonts w:ascii="Wingdings" w:hAnsi="Wingdings" w:hint="default"/>
+      </w:rPr>
+    </w:lvl>
+    <w:lvl w:ilvl="3" w:tplc="04090001" w:tentative="1">
+      <w:start w:val="1"/>
+      <w:numFmt w:val="bullet"/>
+      <w:lvlText w:val=""/>
+      <w:lvlJc w:val="left"/>
+      <w:pPr>
+        <w:ind w:left="3600" w:hanging="360"/>
+      </w:pPr>
+      <w:rPr>
+        <w:rFonts w:ascii="Symbol" w:hAnsi="Symbol" w:hint="default"/>
+      </w:rPr>
+    </w:lvl>
+    <w:lvl w:ilvl="4" w:tplc="04090003" w:tentative="1">
+      <w:start w:val="1"/>
+      <w:numFmt w:val="bullet"/>
+      <w:lvlText w:val="o"/>
+      <w:lvlJc w:val="left"/>
+      <w:pPr>
+        <w:ind w:left="4320" w:hanging="360"/>
+      </w:pPr>
+      <w:rPr>
+        <w:rFonts w:ascii="Courier New" w:hAnsi="Courier New" w:cs="Courier New" w:hint="default"/>
+      </w:rPr>
+    </w:lvl>
+    <w:lvl w:ilvl="5" w:tplc="04090005" w:tentative="1">
+      <w:start w:val="1"/>
+      <w:numFmt w:val="bullet"/>
+      <w:lvlText w:val=""/>
+      <w:lvlJc w:val="left"/>
+      <w:pPr>
+        <w:ind w:left="5040" w:hanging="360"/>
+      </w:pPr>
+      <w:rPr>
+        <w:rFonts w:ascii="Wingdings" w:hAnsi="Wingdings" w:hint="default"/>
+      </w:rPr>
+    </w:lvl>
+    <w:lvl w:ilvl="6" w:tplc="04090001" w:tentative="1">
+      <w:start w:val="1"/>
+      <w:numFmt w:val="bullet"/>
+      <w:lvlText w:val=""/>
+      <w:lvlJc w:val="left"/>
+      <w:pPr>
+        <w:ind w:left="5760" w:hanging="360"/>
+      </w:pPr>
+      <w:rPr>
+        <w:rFonts w:ascii="Symbol" w:hAnsi="Symbol" w:hint="default"/>
+      </w:rPr>
+    </w:lvl>
+    <w:lvl w:ilvl="7" w:tplc="04090003" w:tentative="1">
+      <w:start w:val="1"/>
+      <w:numFmt w:val="bullet"/>
+      <w:lvlText w:val="o"/>
+      <w:lvlJc w:val="left"/>
+      <w:pPr>
+        <w:ind w:left="6480" w:hanging="360"/>
+      </w:pPr>
+      <w:rPr>
+        <w:rFonts w:ascii="Courier New" w:hAnsi="Courier New" w:cs="Courier New" w:hint="default"/>
+      </w:rPr>
+    </w:lvl>
+    <w:lvl w:ilvl="8" w:tplc="04090005" w:tentative="1">
+      <w:start w:val="1"/>
+      <w:numFmt w:val="bullet"/>
+      <w:lvlText w:val=""/>
+      <w:lvlJc w:val="left"/>
+      <w:pPr>
+        <w:ind w:left="7200" w:hanging="360"/>
+      </w:pPr>
+      <w:rPr>
+        <w:rFonts w:ascii="Wingdings" w:hAnsi="Wingdings" w:hint="default"/>
+      </w:rPr>
+    </w:lvl>
+  </w:abstractNum>
+  <w:abstractNum w:abstractNumId="12">
     <w:nsid w:val="29F839F0"/>
     <w:multiLevelType w:val="hybridMultilevel"/>
     <w:tmpl w:val="C6485A4C"/>
@@ -550,7 +2137,120 @@
       </w:rPr>
     </w:lvl>
   </w:abstractNum>
-  <w:abstractNum w:abstractNumId="2">
+  <w:abstractNum w:abstractNumId="13">
+    <w:nsid w:val="2BBC0BAF"/>
+    <w:multiLevelType w:val="hybridMultilevel"/>
+    <w:tmpl w:val="F0B01E14"/>
+    <w:lvl w:ilvl="0" w:tplc="04090001">
+      <w:start w:val="1"/>
+      <w:numFmt w:val="bullet"/>
+      <w:lvlText w:val=""/>
+      <w:lvlJc w:val="left"/>
+      <w:pPr>
+        <w:ind w:left="1440" w:hanging="360"/>
+      </w:pPr>
+      <w:rPr>
+        <w:rFonts w:ascii="Symbol" w:hAnsi="Symbol" w:hint="default"/>
+      </w:rPr>
+    </w:lvl>
+    <w:lvl w:ilvl="1" w:tplc="04090003" w:tentative="1">
+      <w:start w:val="1"/>
+      <w:numFmt w:val="bullet"/>
+      <w:lvlText w:val="o"/>
+      <w:lvlJc w:val="left"/>
+      <w:pPr>
+        <w:ind w:left="2160" w:hanging="360"/>
+      </w:pPr>
+      <w:rPr>
+        <w:rFonts w:ascii="Courier New" w:hAnsi="Courier New" w:cs="Courier New" w:hint="default"/>
+      </w:rPr>
+    </w:lvl>
+    <w:lvl w:ilvl="2" w:tplc="04090005" w:tentative="1">
+      <w:start w:val="1"/>
+      <w:numFmt w:val="bullet"/>
+      <w:lvlText w:val=""/>
+      <w:lvlJc w:val="left"/>
+      <w:pPr>
+        <w:ind w:left="2880" w:hanging="360"/>
+      </w:pPr>
+      <w:rPr>
+        <w:rFonts w:ascii="Wingdings" w:hAnsi="Wingdings" w:hint="default"/>
+      </w:rPr>
+    </w:lvl>
+    <w:lvl w:ilvl="3" w:tplc="04090001" w:tentative="1">
+      <w:start w:val="1"/>
+      <w:numFmt w:val="bullet"/>
+      <w:lvlText w:val=""/>
+      <w:lvlJc w:val="left"/>
+      <w:pPr>
+        <w:ind w:left="3600" w:hanging="360"/>
+      </w:pPr>
+      <w:rPr>
+        <w:rFonts w:ascii="Symbol" w:hAnsi="Symbol" w:hint="default"/>
+      </w:rPr>
+    </w:lvl>
+    <w:lvl w:ilvl="4" w:tplc="04090003" w:tentative="1">
+      <w:start w:val="1"/>
+      <w:numFmt w:val="bullet"/>
+      <w:lvlText w:val="o"/>
+      <w:lvlJc w:val="left"/>
+      <w:pPr>
+        <w:ind w:left="4320" w:hanging="360"/>
+      </w:pPr>
+      <w:rPr>
+        <w:rFonts w:ascii="Courier New" w:hAnsi="Courier New" w:cs="Courier New" w:hint="default"/>
+      </w:rPr>
+    </w:lvl>
+    <w:lvl w:ilvl="5" w:tplc="04090005" w:tentative="1">
+      <w:start w:val="1"/>
+      <w:numFmt w:val="bullet"/>
+      <w:lvlText w:val=""/>
+      <w:lvlJc w:val="left"/>
+      <w:pPr>
+        <w:ind w:left="5040" w:hanging="360"/>
+      </w:pPr>
+      <w:rPr>
+        <w:rFonts w:ascii="Wingdings" w:hAnsi="Wingdings" w:hint="default"/>
+      </w:rPr>
+    </w:lvl>
+    <w:lvl w:ilvl="6" w:tplc="04090001" w:tentative="1">
+      <w:start w:val="1"/>
+      <w:numFmt w:val="bullet"/>
+      <w:lvlText w:val=""/>
+      <w:lvlJc w:val="left"/>
+      <w:pPr>
+        <w:ind w:left="5760" w:hanging="360"/>
+      </w:pPr>
+      <w:rPr>
+        <w:rFonts w:ascii="Symbol" w:hAnsi="Symbol" w:hint="default"/>
+      </w:rPr>
+    </w:lvl>
+    <w:lvl w:ilvl="7" w:tplc="04090003" w:tentative="1">
+      <w:start w:val="1"/>
+      <w:numFmt w:val="bullet"/>
+      <w:lvlText w:val="o"/>
+      <w:lvlJc w:val="left"/>
+      <w:pPr>
+        <w:ind w:left="6480" w:hanging="360"/>
+      </w:pPr>
+      <w:rPr>
+        <w:rFonts w:ascii="Courier New" w:hAnsi="Courier New" w:cs="Courier New" w:hint="default"/>
+      </w:rPr>
+    </w:lvl>
+    <w:lvl w:ilvl="8" w:tplc="04090005" w:tentative="1">
+      <w:start w:val="1"/>
+      <w:numFmt w:val="bullet"/>
+      <w:lvlText w:val=""/>
+      <w:lvlJc w:val="left"/>
+      <w:pPr>
+        <w:ind w:left="7200" w:hanging="360"/>
+      </w:pPr>
+      <w:rPr>
+        <w:rFonts w:ascii="Wingdings" w:hAnsi="Wingdings" w:hint="default"/>
+      </w:rPr>
+    </w:lvl>
+  </w:abstractNum>
+  <w:abstractNum w:abstractNumId="14">
     <w:nsid w:val="2EA939B1"/>
     <w:multiLevelType w:val="hybridMultilevel"/>
     <w:tmpl w:val="4C9A280A"/>
@@ -663,7 +2363,1137 @@
       </w:rPr>
     </w:lvl>
   </w:abstractNum>
-  <w:abstractNum w:abstractNumId="3">
+  <w:abstractNum w:abstractNumId="15">
+    <w:nsid w:val="356C414D"/>
+    <w:multiLevelType w:val="hybridMultilevel"/>
+    <w:tmpl w:val="EF287BDC"/>
+    <w:lvl w:ilvl="0" w:tplc="0409000B">
+      <w:start w:val="1"/>
+      <w:numFmt w:val="bullet"/>
+      <w:lvlText w:val=""/>
+      <w:lvlJc w:val="left"/>
+      <w:pPr>
+        <w:ind w:left="1080" w:hanging="360"/>
+      </w:pPr>
+      <w:rPr>
+        <w:rFonts w:ascii="Wingdings" w:hAnsi="Wingdings" w:hint="default"/>
+      </w:rPr>
+    </w:lvl>
+    <w:lvl w:ilvl="1" w:tplc="04090003" w:tentative="1">
+      <w:start w:val="1"/>
+      <w:numFmt w:val="bullet"/>
+      <w:lvlText w:val="o"/>
+      <w:lvlJc w:val="left"/>
+      <w:pPr>
+        <w:ind w:left="1800" w:hanging="360"/>
+      </w:pPr>
+      <w:rPr>
+        <w:rFonts w:ascii="Courier New" w:hAnsi="Courier New" w:cs="Courier New" w:hint="default"/>
+      </w:rPr>
+    </w:lvl>
+    <w:lvl w:ilvl="2" w:tplc="04090005" w:tentative="1">
+      <w:start w:val="1"/>
+      <w:numFmt w:val="bullet"/>
+      <w:lvlText w:val=""/>
+      <w:lvlJc w:val="left"/>
+      <w:pPr>
+        <w:ind w:left="2520" w:hanging="360"/>
+      </w:pPr>
+      <w:rPr>
+        <w:rFonts w:ascii="Wingdings" w:hAnsi="Wingdings" w:hint="default"/>
+      </w:rPr>
+    </w:lvl>
+    <w:lvl w:ilvl="3" w:tplc="04090001" w:tentative="1">
+      <w:start w:val="1"/>
+      <w:numFmt w:val="bullet"/>
+      <w:lvlText w:val=""/>
+      <w:lvlJc w:val="left"/>
+      <w:pPr>
+        <w:ind w:left="3240" w:hanging="360"/>
+      </w:pPr>
+      <w:rPr>
+        <w:rFonts w:ascii="Symbol" w:hAnsi="Symbol" w:hint="default"/>
+      </w:rPr>
+    </w:lvl>
+    <w:lvl w:ilvl="4" w:tplc="04090003" w:tentative="1">
+      <w:start w:val="1"/>
+      <w:numFmt w:val="bullet"/>
+      <w:lvlText w:val="o"/>
+      <w:lvlJc w:val="left"/>
+      <w:pPr>
+        <w:ind w:left="3960" w:hanging="360"/>
+      </w:pPr>
+      <w:rPr>
+        <w:rFonts w:ascii="Courier New" w:hAnsi="Courier New" w:cs="Courier New" w:hint="default"/>
+      </w:rPr>
+    </w:lvl>
+    <w:lvl w:ilvl="5" w:tplc="04090005" w:tentative="1">
+      <w:start w:val="1"/>
+      <w:numFmt w:val="bullet"/>
+      <w:lvlText w:val=""/>
+      <w:lvlJc w:val="left"/>
+      <w:pPr>
+        <w:ind w:left="4680" w:hanging="360"/>
+      </w:pPr>
+      <w:rPr>
+        <w:rFonts w:ascii="Wingdings" w:hAnsi="Wingdings" w:hint="default"/>
+      </w:rPr>
+    </w:lvl>
+    <w:lvl w:ilvl="6" w:tplc="04090001" w:tentative="1">
+      <w:start w:val="1"/>
+      <w:numFmt w:val="bullet"/>
+      <w:lvlText w:val=""/>
+      <w:lvlJc w:val="left"/>
+      <w:pPr>
+        <w:ind w:left="5400" w:hanging="360"/>
+      </w:pPr>
+      <w:rPr>
+        <w:rFonts w:ascii="Symbol" w:hAnsi="Symbol" w:hint="default"/>
+      </w:rPr>
+    </w:lvl>
+    <w:lvl w:ilvl="7" w:tplc="04090003" w:tentative="1">
+      <w:start w:val="1"/>
+      <w:numFmt w:val="bullet"/>
+      <w:lvlText w:val="o"/>
+      <w:lvlJc w:val="left"/>
+      <w:pPr>
+        <w:ind w:left="6120" w:hanging="360"/>
+      </w:pPr>
+      <w:rPr>
+        <w:rFonts w:ascii="Courier New" w:hAnsi="Courier New" w:cs="Courier New" w:hint="default"/>
+      </w:rPr>
+    </w:lvl>
+    <w:lvl w:ilvl="8" w:tplc="04090005" w:tentative="1">
+      <w:start w:val="1"/>
+      <w:numFmt w:val="bullet"/>
+      <w:lvlText w:val=""/>
+      <w:lvlJc w:val="left"/>
+      <w:pPr>
+        <w:ind w:left="6840" w:hanging="360"/>
+      </w:pPr>
+      <w:rPr>
+        <w:rFonts w:ascii="Wingdings" w:hAnsi="Wingdings" w:hint="default"/>
+      </w:rPr>
+    </w:lvl>
+  </w:abstractNum>
+  <w:abstractNum w:abstractNumId="16">
+    <w:nsid w:val="3A923237"/>
+    <w:multiLevelType w:val="hybridMultilevel"/>
+    <w:tmpl w:val="50D45BC2"/>
+    <w:lvl w:ilvl="0" w:tplc="04090001">
+      <w:start w:val="1"/>
+      <w:numFmt w:val="bullet"/>
+      <w:lvlText w:val=""/>
+      <w:lvlJc w:val="left"/>
+      <w:pPr>
+        <w:ind w:left="720" w:hanging="360"/>
+      </w:pPr>
+      <w:rPr>
+        <w:rFonts w:ascii="Symbol" w:hAnsi="Symbol" w:hint="default"/>
+      </w:rPr>
+    </w:lvl>
+    <w:lvl w:ilvl="1" w:tplc="04090003">
+      <w:start w:val="1"/>
+      <w:numFmt w:val="bullet"/>
+      <w:lvlText w:val="o"/>
+      <w:lvlJc w:val="left"/>
+      <w:pPr>
+        <w:ind w:left="1440" w:hanging="360"/>
+      </w:pPr>
+      <w:rPr>
+        <w:rFonts w:ascii="Courier New" w:hAnsi="Courier New" w:cs="Courier New" w:hint="default"/>
+      </w:rPr>
+    </w:lvl>
+    <w:lvl w:ilvl="2" w:tplc="04090005" w:tentative="1">
+      <w:start w:val="1"/>
+      <w:numFmt w:val="bullet"/>
+      <w:lvlText w:val=""/>
+      <w:lvlJc w:val="left"/>
+      <w:pPr>
+        <w:ind w:left="2160" w:hanging="360"/>
+      </w:pPr>
+      <w:rPr>
+        <w:rFonts w:ascii="Wingdings" w:hAnsi="Wingdings" w:hint="default"/>
+      </w:rPr>
+    </w:lvl>
+    <w:lvl w:ilvl="3" w:tplc="04090001" w:tentative="1">
+      <w:start w:val="1"/>
+      <w:numFmt w:val="bullet"/>
+      <w:lvlText w:val=""/>
+      <w:lvlJc w:val="left"/>
+      <w:pPr>
+        <w:ind w:left="2880" w:hanging="360"/>
+      </w:pPr>
+      <w:rPr>
+        <w:rFonts w:ascii="Symbol" w:hAnsi="Symbol" w:hint="default"/>
+      </w:rPr>
+    </w:lvl>
+    <w:lvl w:ilvl="4" w:tplc="04090003" w:tentative="1">
+      <w:start w:val="1"/>
+      <w:numFmt w:val="bullet"/>
+      <w:lvlText w:val="o"/>
+      <w:lvlJc w:val="left"/>
+      <w:pPr>
+        <w:ind w:left="3600" w:hanging="360"/>
+      </w:pPr>
+      <w:rPr>
+        <w:rFonts w:ascii="Courier New" w:hAnsi="Courier New" w:cs="Courier New" w:hint="default"/>
+      </w:rPr>
+    </w:lvl>
+    <w:lvl w:ilvl="5" w:tplc="04090005" w:tentative="1">
+      <w:start w:val="1"/>
+      <w:numFmt w:val="bullet"/>
+      <w:lvlText w:val=""/>
+      <w:lvlJc w:val="left"/>
+      <w:pPr>
+        <w:ind w:left="4320" w:hanging="360"/>
+      </w:pPr>
+      <w:rPr>
+        <w:rFonts w:ascii="Wingdings" w:hAnsi="Wingdings" w:hint="default"/>
+      </w:rPr>
+    </w:lvl>
+    <w:lvl w:ilvl="6" w:tplc="04090001" w:tentative="1">
+      <w:start w:val="1"/>
+      <w:numFmt w:val="bullet"/>
+      <w:lvlText w:val=""/>
+      <w:lvlJc w:val="left"/>
+      <w:pPr>
+        <w:ind w:left="5040" w:hanging="360"/>
+      </w:pPr>
+      <w:rPr>
+        <w:rFonts w:ascii="Symbol" w:hAnsi="Symbol" w:hint="default"/>
+      </w:rPr>
+    </w:lvl>
+    <w:lvl w:ilvl="7" w:tplc="04090003" w:tentative="1">
+      <w:start w:val="1"/>
+      <w:numFmt w:val="bullet"/>
+      <w:lvlText w:val="o"/>
+      <w:lvlJc w:val="left"/>
+      <w:pPr>
+        <w:ind w:left="5760" w:hanging="360"/>
+      </w:pPr>
+      <w:rPr>
+        <w:rFonts w:ascii="Courier New" w:hAnsi="Courier New" w:cs="Courier New" w:hint="default"/>
+      </w:rPr>
+    </w:lvl>
+    <w:lvl w:ilvl="8" w:tplc="04090005" w:tentative="1">
+      <w:start w:val="1"/>
+      <w:numFmt w:val="bullet"/>
+      <w:lvlText w:val=""/>
+      <w:lvlJc w:val="left"/>
+      <w:pPr>
+        <w:ind w:left="6480" w:hanging="360"/>
+      </w:pPr>
+      <w:rPr>
+        <w:rFonts w:ascii="Wingdings" w:hAnsi="Wingdings" w:hint="default"/>
+      </w:rPr>
+    </w:lvl>
+  </w:abstractNum>
+  <w:abstractNum w:abstractNumId="17">
+    <w:nsid w:val="3BB130B2"/>
+    <w:multiLevelType w:val="hybridMultilevel"/>
+    <w:tmpl w:val="9FBED4AE"/>
+    <w:lvl w:ilvl="0" w:tplc="04090001">
+      <w:start w:val="1"/>
+      <w:numFmt w:val="bullet"/>
+      <w:lvlText w:val=""/>
+      <w:lvlJc w:val="left"/>
+      <w:pPr>
+        <w:ind w:left="2160" w:hanging="360"/>
+      </w:pPr>
+      <w:rPr>
+        <w:rFonts w:ascii="Symbol" w:hAnsi="Symbol" w:hint="default"/>
+      </w:rPr>
+    </w:lvl>
+    <w:lvl w:ilvl="1" w:tplc="04090003" w:tentative="1">
+      <w:start w:val="1"/>
+      <w:numFmt w:val="bullet"/>
+      <w:lvlText w:val="o"/>
+      <w:lvlJc w:val="left"/>
+      <w:pPr>
+        <w:ind w:left="2880" w:hanging="360"/>
+      </w:pPr>
+      <w:rPr>
+        <w:rFonts w:ascii="Courier New" w:hAnsi="Courier New" w:cs="Courier New" w:hint="default"/>
+      </w:rPr>
+    </w:lvl>
+    <w:lvl w:ilvl="2" w:tplc="04090005" w:tentative="1">
+      <w:start w:val="1"/>
+      <w:numFmt w:val="bullet"/>
+      <w:lvlText w:val=""/>
+      <w:lvlJc w:val="left"/>
+      <w:pPr>
+        <w:ind w:left="3600" w:hanging="360"/>
+      </w:pPr>
+      <w:rPr>
+        <w:rFonts w:ascii="Wingdings" w:hAnsi="Wingdings" w:hint="default"/>
+      </w:rPr>
+    </w:lvl>
+    <w:lvl w:ilvl="3" w:tplc="04090001" w:tentative="1">
+      <w:start w:val="1"/>
+      <w:numFmt w:val="bullet"/>
+      <w:lvlText w:val=""/>
+      <w:lvlJc w:val="left"/>
+      <w:pPr>
+        <w:ind w:left="4320" w:hanging="360"/>
+      </w:pPr>
+      <w:rPr>
+        <w:rFonts w:ascii="Symbol" w:hAnsi="Symbol" w:hint="default"/>
+      </w:rPr>
+    </w:lvl>
+    <w:lvl w:ilvl="4" w:tplc="04090003" w:tentative="1">
+      <w:start w:val="1"/>
+      <w:numFmt w:val="bullet"/>
+      <w:lvlText w:val="o"/>
+      <w:lvlJc w:val="left"/>
+      <w:pPr>
+        <w:ind w:left="5040" w:hanging="360"/>
+      </w:pPr>
+      <w:rPr>
+        <w:rFonts w:ascii="Courier New" w:hAnsi="Courier New" w:cs="Courier New" w:hint="default"/>
+      </w:rPr>
+    </w:lvl>
+    <w:lvl w:ilvl="5" w:tplc="04090005" w:tentative="1">
+      <w:start w:val="1"/>
+      <w:numFmt w:val="bullet"/>
+      <w:lvlText w:val=""/>
+      <w:lvlJc w:val="left"/>
+      <w:pPr>
+        <w:ind w:left="5760" w:hanging="360"/>
+      </w:pPr>
+      <w:rPr>
+        <w:rFonts w:ascii="Wingdings" w:hAnsi="Wingdings" w:hint="default"/>
+      </w:rPr>
+    </w:lvl>
+    <w:lvl w:ilvl="6" w:tplc="04090001" w:tentative="1">
+      <w:start w:val="1"/>
+      <w:numFmt w:val="bullet"/>
+      <w:lvlText w:val=""/>
+      <w:lvlJc w:val="left"/>
+      <w:pPr>
+        <w:ind w:left="6480" w:hanging="360"/>
+      </w:pPr>
+      <w:rPr>
+        <w:rFonts w:ascii="Symbol" w:hAnsi="Symbol" w:hint="default"/>
+      </w:rPr>
+    </w:lvl>
+    <w:lvl w:ilvl="7" w:tplc="04090003" w:tentative="1">
+      <w:start w:val="1"/>
+      <w:numFmt w:val="bullet"/>
+      <w:lvlText w:val="o"/>
+      <w:lvlJc w:val="left"/>
+      <w:pPr>
+        <w:ind w:left="7200" w:hanging="360"/>
+      </w:pPr>
+      <w:rPr>
+        <w:rFonts w:ascii="Courier New" w:hAnsi="Courier New" w:cs="Courier New" w:hint="default"/>
+      </w:rPr>
+    </w:lvl>
+    <w:lvl w:ilvl="8" w:tplc="04090005" w:tentative="1">
+      <w:start w:val="1"/>
+      <w:numFmt w:val="bullet"/>
+      <w:lvlText w:val=""/>
+      <w:lvlJc w:val="left"/>
+      <w:pPr>
+        <w:ind w:left="7920" w:hanging="360"/>
+      </w:pPr>
+      <w:rPr>
+        <w:rFonts w:ascii="Wingdings" w:hAnsi="Wingdings" w:hint="default"/>
+      </w:rPr>
+    </w:lvl>
+  </w:abstractNum>
+  <w:abstractNum w:abstractNumId="18">
+    <w:nsid w:val="3DDE3363"/>
+    <w:multiLevelType w:val="hybridMultilevel"/>
+    <w:tmpl w:val="2842E8BE"/>
+    <w:lvl w:ilvl="0" w:tplc="04090001">
+      <w:start w:val="1"/>
+      <w:numFmt w:val="bullet"/>
+      <w:lvlText w:val=""/>
+      <w:lvlJc w:val="left"/>
+      <w:pPr>
+        <w:ind w:left="720" w:hanging="360"/>
+      </w:pPr>
+      <w:rPr>
+        <w:rFonts w:ascii="Symbol" w:hAnsi="Symbol" w:hint="default"/>
+      </w:rPr>
+    </w:lvl>
+    <w:lvl w:ilvl="1" w:tplc="04090003" w:tentative="1">
+      <w:start w:val="1"/>
+      <w:numFmt w:val="bullet"/>
+      <w:lvlText w:val="o"/>
+      <w:lvlJc w:val="left"/>
+      <w:pPr>
+        <w:ind w:left="1440" w:hanging="360"/>
+      </w:pPr>
+      <w:rPr>
+        <w:rFonts w:ascii="Courier New" w:hAnsi="Courier New" w:cs="Courier New" w:hint="default"/>
+      </w:rPr>
+    </w:lvl>
+    <w:lvl w:ilvl="2" w:tplc="04090005" w:tentative="1">
+      <w:start w:val="1"/>
+      <w:numFmt w:val="bullet"/>
+      <w:lvlText w:val=""/>
+      <w:lvlJc w:val="left"/>
+      <w:pPr>
+        <w:ind w:left="2160" w:hanging="360"/>
+      </w:pPr>
+      <w:rPr>
+        <w:rFonts w:ascii="Wingdings" w:hAnsi="Wingdings" w:hint="default"/>
+      </w:rPr>
+    </w:lvl>
+    <w:lvl w:ilvl="3" w:tplc="04090001" w:tentative="1">
+      <w:start w:val="1"/>
+      <w:numFmt w:val="bullet"/>
+      <w:lvlText w:val=""/>
+      <w:lvlJc w:val="left"/>
+      <w:pPr>
+        <w:ind w:left="2880" w:hanging="360"/>
+      </w:pPr>
+      <w:rPr>
+        <w:rFonts w:ascii="Symbol" w:hAnsi="Symbol" w:hint="default"/>
+      </w:rPr>
+    </w:lvl>
+    <w:lvl w:ilvl="4" w:tplc="04090003" w:tentative="1">
+      <w:start w:val="1"/>
+      <w:numFmt w:val="bullet"/>
+      <w:lvlText w:val="o"/>
+      <w:lvlJc w:val="left"/>
+      <w:pPr>
+        <w:ind w:left="3600" w:hanging="360"/>
+      </w:pPr>
+      <w:rPr>
+        <w:rFonts w:ascii="Courier New" w:hAnsi="Courier New" w:cs="Courier New" w:hint="default"/>
+      </w:rPr>
+    </w:lvl>
+    <w:lvl w:ilvl="5" w:tplc="04090005" w:tentative="1">
+      <w:start w:val="1"/>
+      <w:numFmt w:val="bullet"/>
+      <w:lvlText w:val=""/>
+      <w:lvlJc w:val="left"/>
+      <w:pPr>
+        <w:ind w:left="4320" w:hanging="360"/>
+      </w:pPr>
+      <w:rPr>
+        <w:rFonts w:ascii="Wingdings" w:hAnsi="Wingdings" w:hint="default"/>
+      </w:rPr>
+    </w:lvl>
+    <w:lvl w:ilvl="6" w:tplc="04090001" w:tentative="1">
+      <w:start w:val="1"/>
+      <w:numFmt w:val="bullet"/>
+      <w:lvlText w:val=""/>
+      <w:lvlJc w:val="left"/>
+      <w:pPr>
+        <w:ind w:left="5040" w:hanging="360"/>
+      </w:pPr>
+      <w:rPr>
+        <w:rFonts w:ascii="Symbol" w:hAnsi="Symbol" w:hint="default"/>
+      </w:rPr>
+    </w:lvl>
+    <w:lvl w:ilvl="7" w:tplc="04090003" w:tentative="1">
+      <w:start w:val="1"/>
+      <w:numFmt w:val="bullet"/>
+      <w:lvlText w:val="o"/>
+      <w:lvlJc w:val="left"/>
+      <w:pPr>
+        <w:ind w:left="5760" w:hanging="360"/>
+      </w:pPr>
+      <w:rPr>
+        <w:rFonts w:ascii="Courier New" w:hAnsi="Courier New" w:cs="Courier New" w:hint="default"/>
+      </w:rPr>
+    </w:lvl>
+    <w:lvl w:ilvl="8" w:tplc="04090005" w:tentative="1">
+      <w:start w:val="1"/>
+      <w:numFmt w:val="bullet"/>
+      <w:lvlText w:val=""/>
+      <w:lvlJc w:val="left"/>
+      <w:pPr>
+        <w:ind w:left="6480" w:hanging="360"/>
+      </w:pPr>
+      <w:rPr>
+        <w:rFonts w:ascii="Wingdings" w:hAnsi="Wingdings" w:hint="default"/>
+      </w:rPr>
+    </w:lvl>
+  </w:abstractNum>
+  <w:abstractNum w:abstractNumId="19">
+    <w:nsid w:val="3E835D3C"/>
+    <w:multiLevelType w:val="hybridMultilevel"/>
+    <w:tmpl w:val="341A1358"/>
+    <w:lvl w:ilvl="0" w:tplc="0409000B">
+      <w:start w:val="1"/>
+      <w:numFmt w:val="bullet"/>
+      <w:lvlText w:val=""/>
+      <w:lvlJc w:val="left"/>
+      <w:pPr>
+        <w:ind w:left="720" w:hanging="360"/>
+      </w:pPr>
+      <w:rPr>
+        <w:rFonts w:ascii="Wingdings" w:hAnsi="Wingdings" w:hint="default"/>
+      </w:rPr>
+    </w:lvl>
+    <w:lvl w:ilvl="1" w:tplc="04090003" w:tentative="1">
+      <w:start w:val="1"/>
+      <w:numFmt w:val="bullet"/>
+      <w:lvlText w:val="o"/>
+      <w:lvlJc w:val="left"/>
+      <w:pPr>
+        <w:ind w:left="1440" w:hanging="360"/>
+      </w:pPr>
+      <w:rPr>
+        <w:rFonts w:ascii="Courier New" w:hAnsi="Courier New" w:cs="Courier New" w:hint="default"/>
+      </w:rPr>
+    </w:lvl>
+    <w:lvl w:ilvl="2" w:tplc="04090005" w:tentative="1">
+      <w:start w:val="1"/>
+      <w:numFmt w:val="bullet"/>
+      <w:lvlText w:val=""/>
+      <w:lvlJc w:val="left"/>
+      <w:pPr>
+        <w:ind w:left="2160" w:hanging="360"/>
+      </w:pPr>
+      <w:rPr>
+        <w:rFonts w:ascii="Wingdings" w:hAnsi="Wingdings" w:hint="default"/>
+      </w:rPr>
+    </w:lvl>
+    <w:lvl w:ilvl="3" w:tplc="04090001" w:tentative="1">
+      <w:start w:val="1"/>
+      <w:numFmt w:val="bullet"/>
+      <w:lvlText w:val=""/>
+      <w:lvlJc w:val="left"/>
+      <w:pPr>
+        <w:ind w:left="2880" w:hanging="360"/>
+      </w:pPr>
+      <w:rPr>
+        <w:rFonts w:ascii="Symbol" w:hAnsi="Symbol" w:hint="default"/>
+      </w:rPr>
+    </w:lvl>
+    <w:lvl w:ilvl="4" w:tplc="04090003" w:tentative="1">
+      <w:start w:val="1"/>
+      <w:numFmt w:val="bullet"/>
+      <w:lvlText w:val="o"/>
+      <w:lvlJc w:val="left"/>
+      <w:pPr>
+        <w:ind w:left="3600" w:hanging="360"/>
+      </w:pPr>
+      <w:rPr>
+        <w:rFonts w:ascii="Courier New" w:hAnsi="Courier New" w:cs="Courier New" w:hint="default"/>
+      </w:rPr>
+    </w:lvl>
+    <w:lvl w:ilvl="5" w:tplc="04090005" w:tentative="1">
+      <w:start w:val="1"/>
+      <w:numFmt w:val="bullet"/>
+      <w:lvlText w:val=""/>
+      <w:lvlJc w:val="left"/>
+      <w:pPr>
+        <w:ind w:left="4320" w:hanging="360"/>
+      </w:pPr>
+      <w:rPr>
+        <w:rFonts w:ascii="Wingdings" w:hAnsi="Wingdings" w:hint="default"/>
+      </w:rPr>
+    </w:lvl>
+    <w:lvl w:ilvl="6" w:tplc="04090001" w:tentative="1">
+      <w:start w:val="1"/>
+      <w:numFmt w:val="bullet"/>
+      <w:lvlText w:val=""/>
+      <w:lvlJc w:val="left"/>
+      <w:pPr>
+        <w:ind w:left="5040" w:hanging="360"/>
+      </w:pPr>
+      <w:rPr>
+        <w:rFonts w:ascii="Symbol" w:hAnsi="Symbol" w:hint="default"/>
+      </w:rPr>
+    </w:lvl>
+    <w:lvl w:ilvl="7" w:tplc="04090003" w:tentative="1">
+      <w:start w:val="1"/>
+      <w:numFmt w:val="bullet"/>
+      <w:lvlText w:val="o"/>
+      <w:lvlJc w:val="left"/>
+      <w:pPr>
+        <w:ind w:left="5760" w:hanging="360"/>
+      </w:pPr>
+      <w:rPr>
+        <w:rFonts w:ascii="Courier New" w:hAnsi="Courier New" w:cs="Courier New" w:hint="default"/>
+      </w:rPr>
+    </w:lvl>
+    <w:lvl w:ilvl="8" w:tplc="04090005" w:tentative="1">
+      <w:start w:val="1"/>
+      <w:numFmt w:val="bullet"/>
+      <w:lvlText w:val=""/>
+      <w:lvlJc w:val="left"/>
+      <w:pPr>
+        <w:ind w:left="6480" w:hanging="360"/>
+      </w:pPr>
+      <w:rPr>
+        <w:rFonts w:ascii="Wingdings" w:hAnsi="Wingdings" w:hint="default"/>
+      </w:rPr>
+    </w:lvl>
+  </w:abstractNum>
+  <w:abstractNum w:abstractNumId="20">
+    <w:nsid w:val="42D767A1"/>
+    <w:multiLevelType w:val="hybridMultilevel"/>
+    <w:tmpl w:val="9118D314"/>
+    <w:lvl w:ilvl="0" w:tplc="04090001">
+      <w:start w:val="1"/>
+      <w:numFmt w:val="bullet"/>
+      <w:lvlText w:val=""/>
+      <w:lvlJc w:val="left"/>
+      <w:pPr>
+        <w:ind w:left="1440" w:hanging="360"/>
+      </w:pPr>
+      <w:rPr>
+        <w:rFonts w:ascii="Symbol" w:hAnsi="Symbol" w:hint="default"/>
+      </w:rPr>
+    </w:lvl>
+    <w:lvl w:ilvl="1" w:tplc="04090003" w:tentative="1">
+      <w:start w:val="1"/>
+      <w:numFmt w:val="bullet"/>
+      <w:lvlText w:val="o"/>
+      <w:lvlJc w:val="left"/>
+      <w:pPr>
+        <w:ind w:left="2160" w:hanging="360"/>
+      </w:pPr>
+      <w:rPr>
+        <w:rFonts w:ascii="Courier New" w:hAnsi="Courier New" w:cs="Courier New" w:hint="default"/>
+      </w:rPr>
+    </w:lvl>
+    <w:lvl w:ilvl="2" w:tplc="04090005" w:tentative="1">
+      <w:start w:val="1"/>
+      <w:numFmt w:val="bullet"/>
+      <w:lvlText w:val=""/>
+      <w:lvlJc w:val="left"/>
+      <w:pPr>
+        <w:ind w:left="2880" w:hanging="360"/>
+      </w:pPr>
+      <w:rPr>
+        <w:rFonts w:ascii="Wingdings" w:hAnsi="Wingdings" w:hint="default"/>
+      </w:rPr>
+    </w:lvl>
+    <w:lvl w:ilvl="3" w:tplc="04090001" w:tentative="1">
+      <w:start w:val="1"/>
+      <w:numFmt w:val="bullet"/>
+      <w:lvlText w:val=""/>
+      <w:lvlJc w:val="left"/>
+      <w:pPr>
+        <w:ind w:left="3600" w:hanging="360"/>
+      </w:pPr>
+      <w:rPr>
+        <w:rFonts w:ascii="Symbol" w:hAnsi="Symbol" w:hint="default"/>
+      </w:rPr>
+    </w:lvl>
+    <w:lvl w:ilvl="4" w:tplc="04090003" w:tentative="1">
+      <w:start w:val="1"/>
+      <w:numFmt w:val="bullet"/>
+      <w:lvlText w:val="o"/>
+      <w:lvlJc w:val="left"/>
+      <w:pPr>
+        <w:ind w:left="4320" w:hanging="360"/>
+      </w:pPr>
+      <w:rPr>
+        <w:rFonts w:ascii="Courier New" w:hAnsi="Courier New" w:cs="Courier New" w:hint="default"/>
+      </w:rPr>
+    </w:lvl>
+    <w:lvl w:ilvl="5" w:tplc="04090005" w:tentative="1">
+      <w:start w:val="1"/>
+      <w:numFmt w:val="bullet"/>
+      <w:lvlText w:val=""/>
+      <w:lvlJc w:val="left"/>
+      <w:pPr>
+        <w:ind w:left="5040" w:hanging="360"/>
+      </w:pPr>
+      <w:rPr>
+        <w:rFonts w:ascii="Wingdings" w:hAnsi="Wingdings" w:hint="default"/>
+      </w:rPr>
+    </w:lvl>
+    <w:lvl w:ilvl="6" w:tplc="04090001" w:tentative="1">
+      <w:start w:val="1"/>
+      <w:numFmt w:val="bullet"/>
+      <w:lvlText w:val=""/>
+      <w:lvlJc w:val="left"/>
+      <w:pPr>
+        <w:ind w:left="5760" w:hanging="360"/>
+      </w:pPr>
+      <w:rPr>
+        <w:rFonts w:ascii="Symbol" w:hAnsi="Symbol" w:hint="default"/>
+      </w:rPr>
+    </w:lvl>
+    <w:lvl w:ilvl="7" w:tplc="04090003" w:tentative="1">
+      <w:start w:val="1"/>
+      <w:numFmt w:val="bullet"/>
+      <w:lvlText w:val="o"/>
+      <w:lvlJc w:val="left"/>
+      <w:pPr>
+        <w:ind w:left="6480" w:hanging="360"/>
+      </w:pPr>
+      <w:rPr>
+        <w:rFonts w:ascii="Courier New" w:hAnsi="Courier New" w:cs="Courier New" w:hint="default"/>
+      </w:rPr>
+    </w:lvl>
+    <w:lvl w:ilvl="8" w:tplc="04090005" w:tentative="1">
+      <w:start w:val="1"/>
+      <w:numFmt w:val="bullet"/>
+      <w:lvlText w:val=""/>
+      <w:lvlJc w:val="left"/>
+      <w:pPr>
+        <w:ind w:left="7200" w:hanging="360"/>
+      </w:pPr>
+      <w:rPr>
+        <w:rFonts w:ascii="Wingdings" w:hAnsi="Wingdings" w:hint="default"/>
+      </w:rPr>
+    </w:lvl>
+  </w:abstractNum>
+  <w:abstractNum w:abstractNumId="21">
+    <w:nsid w:val="440C5205"/>
+    <w:multiLevelType w:val="hybridMultilevel"/>
+    <w:tmpl w:val="AD344A0C"/>
+    <w:lvl w:ilvl="0" w:tplc="04090001">
+      <w:start w:val="1"/>
+      <w:numFmt w:val="bullet"/>
+      <w:lvlText w:val=""/>
+      <w:lvlJc w:val="left"/>
+      <w:pPr>
+        <w:ind w:left="1440" w:hanging="360"/>
+      </w:pPr>
+      <w:rPr>
+        <w:rFonts w:ascii="Symbol" w:hAnsi="Symbol" w:hint="default"/>
+      </w:rPr>
+    </w:lvl>
+    <w:lvl w:ilvl="1" w:tplc="04090001">
+      <w:start w:val="1"/>
+      <w:numFmt w:val="bullet"/>
+      <w:lvlText w:val=""/>
+      <w:lvlJc w:val="left"/>
+      <w:pPr>
+        <w:ind w:left="2160" w:hanging="360"/>
+      </w:pPr>
+      <w:rPr>
+        <w:rFonts w:ascii="Symbol" w:hAnsi="Symbol" w:hint="default"/>
+      </w:rPr>
+    </w:lvl>
+    <w:lvl w:ilvl="2" w:tplc="04090005" w:tentative="1">
+      <w:start w:val="1"/>
+      <w:numFmt w:val="bullet"/>
+      <w:lvlText w:val=""/>
+      <w:lvlJc w:val="left"/>
+      <w:pPr>
+        <w:ind w:left="2880" w:hanging="360"/>
+      </w:pPr>
+      <w:rPr>
+        <w:rFonts w:ascii="Wingdings" w:hAnsi="Wingdings" w:hint="default"/>
+      </w:rPr>
+    </w:lvl>
+    <w:lvl w:ilvl="3" w:tplc="04090001" w:tentative="1">
+      <w:start w:val="1"/>
+      <w:numFmt w:val="bullet"/>
+      <w:lvlText w:val=""/>
+      <w:lvlJc w:val="left"/>
+      <w:pPr>
+        <w:ind w:left="3600" w:hanging="360"/>
+      </w:pPr>
+      <w:rPr>
+        <w:rFonts w:ascii="Symbol" w:hAnsi="Symbol" w:hint="default"/>
+      </w:rPr>
+    </w:lvl>
+    <w:lvl w:ilvl="4" w:tplc="04090003" w:tentative="1">
+      <w:start w:val="1"/>
+      <w:numFmt w:val="bullet"/>
+      <w:lvlText w:val="o"/>
+      <w:lvlJc w:val="left"/>
+      <w:pPr>
+        <w:ind w:left="4320" w:hanging="360"/>
+      </w:pPr>
+      <w:rPr>
+        <w:rFonts w:ascii="Courier New" w:hAnsi="Courier New" w:cs="Courier New" w:hint="default"/>
+      </w:rPr>
+    </w:lvl>
+    <w:lvl w:ilvl="5" w:tplc="04090005" w:tentative="1">
+      <w:start w:val="1"/>
+      <w:numFmt w:val="bullet"/>
+      <w:lvlText w:val=""/>
+      <w:lvlJc w:val="left"/>
+      <w:pPr>
+        <w:ind w:left="5040" w:hanging="360"/>
+      </w:pPr>
+      <w:rPr>
+        <w:rFonts w:ascii="Wingdings" w:hAnsi="Wingdings" w:hint="default"/>
+      </w:rPr>
+    </w:lvl>
+    <w:lvl w:ilvl="6" w:tplc="04090001" w:tentative="1">
+      <w:start w:val="1"/>
+      <w:numFmt w:val="bullet"/>
+      <w:lvlText w:val=""/>
+      <w:lvlJc w:val="left"/>
+      <w:pPr>
+        <w:ind w:left="5760" w:hanging="360"/>
+      </w:pPr>
+      <w:rPr>
+        <w:rFonts w:ascii="Symbol" w:hAnsi="Symbol" w:hint="default"/>
+      </w:rPr>
+    </w:lvl>
+    <w:lvl w:ilvl="7" w:tplc="04090003" w:tentative="1">
+      <w:start w:val="1"/>
+      <w:numFmt w:val="bullet"/>
+      <w:lvlText w:val="o"/>
+      <w:lvlJc w:val="left"/>
+      <w:pPr>
+        <w:ind w:left="6480" w:hanging="360"/>
+      </w:pPr>
+      <w:rPr>
+        <w:rFonts w:ascii="Courier New" w:hAnsi="Courier New" w:cs="Courier New" w:hint="default"/>
+      </w:rPr>
+    </w:lvl>
+    <w:lvl w:ilvl="8" w:tplc="04090005" w:tentative="1">
+      <w:start w:val="1"/>
+      <w:numFmt w:val="bullet"/>
+      <w:lvlText w:val=""/>
+      <w:lvlJc w:val="left"/>
+      <w:pPr>
+        <w:ind w:left="7200" w:hanging="360"/>
+      </w:pPr>
+      <w:rPr>
+        <w:rFonts w:ascii="Wingdings" w:hAnsi="Wingdings" w:hint="default"/>
+      </w:rPr>
+    </w:lvl>
+  </w:abstractNum>
+  <w:abstractNum w:abstractNumId="22">
+    <w:nsid w:val="4A3641D0"/>
+    <w:multiLevelType w:val="hybridMultilevel"/>
+    <w:tmpl w:val="F742616C"/>
+    <w:lvl w:ilvl="0" w:tplc="04090001">
+      <w:start w:val="1"/>
+      <w:numFmt w:val="bullet"/>
+      <w:lvlText w:val=""/>
+      <w:lvlJc w:val="left"/>
+      <w:pPr>
+        <w:ind w:left="1440" w:hanging="360"/>
+      </w:pPr>
+      <w:rPr>
+        <w:rFonts w:ascii="Symbol" w:hAnsi="Symbol" w:hint="default"/>
+      </w:rPr>
+    </w:lvl>
+    <w:lvl w:ilvl="1" w:tplc="04090003">
+      <w:start w:val="1"/>
+      <w:numFmt w:val="bullet"/>
+      <w:lvlText w:val="o"/>
+      <w:lvlJc w:val="left"/>
+      <w:pPr>
+        <w:ind w:left="2160" w:hanging="360"/>
+      </w:pPr>
+      <w:rPr>
+        <w:rFonts w:ascii="Courier New" w:hAnsi="Courier New" w:cs="Courier New" w:hint="default"/>
+      </w:rPr>
+    </w:lvl>
+    <w:lvl w:ilvl="2" w:tplc="04090005" w:tentative="1">
+      <w:start w:val="1"/>
+      <w:numFmt w:val="bullet"/>
+      <w:lvlText w:val=""/>
+      <w:lvlJc w:val="left"/>
+      <w:pPr>
+        <w:ind w:left="2880" w:hanging="360"/>
+      </w:pPr>
+      <w:rPr>
+        <w:rFonts w:ascii="Wingdings" w:hAnsi="Wingdings" w:hint="default"/>
+      </w:rPr>
+    </w:lvl>
+    <w:lvl w:ilvl="3" w:tplc="04090001" w:tentative="1">
+      <w:start w:val="1"/>
+      <w:numFmt w:val="bullet"/>
+      <w:lvlText w:val=""/>
+      <w:lvlJc w:val="left"/>
+      <w:pPr>
+        <w:ind w:left="3600" w:hanging="360"/>
+      </w:pPr>
+      <w:rPr>
+        <w:rFonts w:ascii="Symbol" w:hAnsi="Symbol" w:hint="default"/>
+      </w:rPr>
+    </w:lvl>
+    <w:lvl w:ilvl="4" w:tplc="04090003" w:tentative="1">
+      <w:start w:val="1"/>
+      <w:numFmt w:val="bullet"/>
+      <w:lvlText w:val="o"/>
+      <w:lvlJc w:val="left"/>
+      <w:pPr>
+        <w:ind w:left="4320" w:hanging="360"/>
+      </w:pPr>
+      <w:rPr>
+        <w:rFonts w:ascii="Courier New" w:hAnsi="Courier New" w:cs="Courier New" w:hint="default"/>
+      </w:rPr>
+    </w:lvl>
+    <w:lvl w:ilvl="5" w:tplc="04090005" w:tentative="1">
+      <w:start w:val="1"/>
+      <w:numFmt w:val="bullet"/>
+      <w:lvlText w:val=""/>
+      <w:lvlJc w:val="left"/>
+      <w:pPr>
+        <w:ind w:left="5040" w:hanging="360"/>
+      </w:pPr>
+      <w:rPr>
+        <w:rFonts w:ascii="Wingdings" w:hAnsi="Wingdings" w:hint="default"/>
+      </w:rPr>
+    </w:lvl>
+    <w:lvl w:ilvl="6" w:tplc="04090001" w:tentative="1">
+      <w:start w:val="1"/>
+      <w:numFmt w:val="bullet"/>
+      <w:lvlText w:val=""/>
+      <w:lvlJc w:val="left"/>
+      <w:pPr>
+        <w:ind w:left="5760" w:hanging="360"/>
+      </w:pPr>
+      <w:rPr>
+        <w:rFonts w:ascii="Symbol" w:hAnsi="Symbol" w:hint="default"/>
+      </w:rPr>
+    </w:lvl>
+    <w:lvl w:ilvl="7" w:tplc="04090003" w:tentative="1">
+      <w:start w:val="1"/>
+      <w:numFmt w:val="bullet"/>
+      <w:lvlText w:val="o"/>
+      <w:lvlJc w:val="left"/>
+      <w:pPr>
+        <w:ind w:left="6480" w:hanging="360"/>
+      </w:pPr>
+      <w:rPr>
+        <w:rFonts w:ascii="Courier New" w:hAnsi="Courier New" w:cs="Courier New" w:hint="default"/>
+      </w:rPr>
+    </w:lvl>
+    <w:lvl w:ilvl="8" w:tplc="04090005" w:tentative="1">
+      <w:start w:val="1"/>
+      <w:numFmt w:val="bullet"/>
+      <w:lvlText w:val=""/>
+      <w:lvlJc w:val="left"/>
+      <w:pPr>
+        <w:ind w:left="7200" w:hanging="360"/>
+      </w:pPr>
+      <w:rPr>
+        <w:rFonts w:ascii="Wingdings" w:hAnsi="Wingdings" w:hint="default"/>
+      </w:rPr>
+    </w:lvl>
+  </w:abstractNum>
+  <w:abstractNum w:abstractNumId="23">
+    <w:nsid w:val="4E3C2A03"/>
+    <w:multiLevelType w:val="hybridMultilevel"/>
+    <w:tmpl w:val="D9C27566"/>
+    <w:lvl w:ilvl="0" w:tplc="0409000B">
+      <w:start w:val="1"/>
+      <w:numFmt w:val="bullet"/>
+      <w:lvlText w:val=""/>
+      <w:lvlJc w:val="left"/>
+      <w:pPr>
+        <w:ind w:left="720" w:hanging="360"/>
+      </w:pPr>
+      <w:rPr>
+        <w:rFonts w:ascii="Wingdings" w:hAnsi="Wingdings" w:hint="default"/>
+      </w:rPr>
+    </w:lvl>
+    <w:lvl w:ilvl="1" w:tplc="04090003" w:tentative="1">
+      <w:start w:val="1"/>
+      <w:numFmt w:val="bullet"/>
+      <w:lvlText w:val="o"/>
+      <w:lvlJc w:val="left"/>
+      <w:pPr>
+        <w:ind w:left="1440" w:hanging="360"/>
+      </w:pPr>
+      <w:rPr>
+        <w:rFonts w:ascii="Courier New" w:hAnsi="Courier New" w:cs="Courier New" w:hint="default"/>
+      </w:rPr>
+    </w:lvl>
+    <w:lvl w:ilvl="2" w:tplc="04090005" w:tentative="1">
+      <w:start w:val="1"/>
+      <w:numFmt w:val="bullet"/>
+      <w:lvlText w:val=""/>
+      <w:lvlJc w:val="left"/>
+      <w:pPr>
+        <w:ind w:left="2160" w:hanging="360"/>
+      </w:pPr>
+      <w:rPr>
+        <w:rFonts w:ascii="Wingdings" w:hAnsi="Wingdings" w:hint="default"/>
+      </w:rPr>
+    </w:lvl>
+    <w:lvl w:ilvl="3" w:tplc="04090001" w:tentative="1">
+      <w:start w:val="1"/>
+      <w:numFmt w:val="bullet"/>
+      <w:lvlText w:val=""/>
+      <w:lvlJc w:val="left"/>
+      <w:pPr>
+        <w:ind w:left="2880" w:hanging="360"/>
+      </w:pPr>
+      <w:rPr>
+        <w:rFonts w:ascii="Symbol" w:hAnsi="Symbol" w:hint="default"/>
+      </w:rPr>
+    </w:lvl>
+    <w:lvl w:ilvl="4" w:tplc="04090003" w:tentative="1">
+      <w:start w:val="1"/>
+      <w:numFmt w:val="bullet"/>
+      <w:lvlText w:val="o"/>
+      <w:lvlJc w:val="left"/>
+      <w:pPr>
+        <w:ind w:left="3600" w:hanging="360"/>
+      </w:pPr>
+      <w:rPr>
+        <w:rFonts w:ascii="Courier New" w:hAnsi="Courier New" w:cs="Courier New" w:hint="default"/>
+      </w:rPr>
+    </w:lvl>
+    <w:lvl w:ilvl="5" w:tplc="04090005" w:tentative="1">
+      <w:start w:val="1"/>
+      <w:numFmt w:val="bullet"/>
+      <w:lvlText w:val=""/>
+      <w:lvlJc w:val="left"/>
+      <w:pPr>
+        <w:ind w:left="4320" w:hanging="360"/>
+      </w:pPr>
+      <w:rPr>
+        <w:rFonts w:ascii="Wingdings" w:hAnsi="Wingdings" w:hint="default"/>
+      </w:rPr>
+    </w:lvl>
+    <w:lvl w:ilvl="6" w:tplc="04090001" w:tentative="1">
+      <w:start w:val="1"/>
+      <w:numFmt w:val="bullet"/>
+      <w:lvlText w:val=""/>
+      <w:lvlJc w:val="left"/>
+      <w:pPr>
+        <w:ind w:left="5040" w:hanging="360"/>
+      </w:pPr>
+      <w:rPr>
+        <w:rFonts w:ascii="Symbol" w:hAnsi="Symbol" w:hint="default"/>
+      </w:rPr>
+    </w:lvl>
+    <w:lvl w:ilvl="7" w:tplc="04090003" w:tentative="1">
+      <w:start w:val="1"/>
+      <w:numFmt w:val="bullet"/>
+      <w:lvlText w:val="o"/>
+      <w:lvlJc w:val="left"/>
+      <w:pPr>
+        <w:ind w:left="5760" w:hanging="360"/>
+      </w:pPr>
+      <w:rPr>
+        <w:rFonts w:ascii="Courier New" w:hAnsi="Courier New" w:cs="Courier New" w:hint="default"/>
+      </w:rPr>
+    </w:lvl>
+    <w:lvl w:ilvl="8" w:tplc="04090005" w:tentative="1">
+      <w:start w:val="1"/>
+      <w:numFmt w:val="bullet"/>
+      <w:lvlText w:val=""/>
+      <w:lvlJc w:val="left"/>
+      <w:pPr>
+        <w:ind w:left="6480" w:hanging="360"/>
+      </w:pPr>
+      <w:rPr>
+        <w:rFonts w:ascii="Wingdings" w:hAnsi="Wingdings" w:hint="default"/>
+      </w:rPr>
+    </w:lvl>
+  </w:abstractNum>
+  <w:abstractNum w:abstractNumId="24">
+    <w:nsid w:val="51613032"/>
+    <w:multiLevelType w:val="hybridMultilevel"/>
+    <w:tmpl w:val="5D78324C"/>
+    <w:lvl w:ilvl="0" w:tplc="04090001">
+      <w:start w:val="1"/>
+      <w:numFmt w:val="bullet"/>
+      <w:lvlText w:val=""/>
+      <w:lvlJc w:val="left"/>
+      <w:pPr>
+        <w:ind w:left="1440" w:hanging="360"/>
+      </w:pPr>
+      <w:rPr>
+        <w:rFonts w:ascii="Symbol" w:hAnsi="Symbol" w:hint="default"/>
+      </w:rPr>
+    </w:lvl>
+    <w:lvl w:ilvl="1" w:tplc="04090003" w:tentative="1">
+      <w:start w:val="1"/>
+      <w:numFmt w:val="bullet"/>
+      <w:lvlText w:val="o"/>
+      <w:lvlJc w:val="left"/>
+      <w:pPr>
+        <w:ind w:left="2160" w:hanging="360"/>
+      </w:pPr>
+      <w:rPr>
+        <w:rFonts w:ascii="Courier New" w:hAnsi="Courier New" w:cs="Courier New" w:hint="default"/>
+      </w:rPr>
+    </w:lvl>
+    <w:lvl w:ilvl="2" w:tplc="04090005" w:tentative="1">
+      <w:start w:val="1"/>
+      <w:numFmt w:val="bullet"/>
+      <w:lvlText w:val=""/>
+      <w:lvlJc w:val="left"/>
+      <w:pPr>
+        <w:ind w:left="2880" w:hanging="360"/>
+      </w:pPr>
+      <w:rPr>
+        <w:rFonts w:ascii="Wingdings" w:hAnsi="Wingdings" w:hint="default"/>
+      </w:rPr>
+    </w:lvl>
+    <w:lvl w:ilvl="3" w:tplc="04090001" w:tentative="1">
+      <w:start w:val="1"/>
+      <w:numFmt w:val="bullet"/>
+      <w:lvlText w:val=""/>
+      <w:lvlJc w:val="left"/>
+      <w:pPr>
+        <w:ind w:left="3600" w:hanging="360"/>
+      </w:pPr>
+      <w:rPr>
+        <w:rFonts w:ascii="Symbol" w:hAnsi="Symbol" w:hint="default"/>
+      </w:rPr>
+    </w:lvl>
+    <w:lvl w:ilvl="4" w:tplc="04090003" w:tentative="1">
+      <w:start w:val="1"/>
+      <w:numFmt w:val="bullet"/>
+      <w:lvlText w:val="o"/>
+      <w:lvlJc w:val="left"/>
+      <w:pPr>
+        <w:ind w:left="4320" w:hanging="360"/>
+      </w:pPr>
+      <w:rPr>
+        <w:rFonts w:ascii="Courier New" w:hAnsi="Courier New" w:cs="Courier New" w:hint="default"/>
+      </w:rPr>
+    </w:lvl>
+    <w:lvl w:ilvl="5" w:tplc="04090005" w:tentative="1">
+      <w:start w:val="1"/>
+      <w:numFmt w:val="bullet"/>
+      <w:lvlText w:val=""/>
+      <w:lvlJc w:val="left"/>
+      <w:pPr>
+        <w:ind w:left="5040" w:hanging="360"/>
+      </w:pPr>
+      <w:rPr>
+        <w:rFonts w:ascii="Wingdings" w:hAnsi="Wingdings" w:hint="default"/>
+      </w:rPr>
+    </w:lvl>
+    <w:lvl w:ilvl="6" w:tplc="04090001" w:tentative="1">
+      <w:start w:val="1"/>
+      <w:numFmt w:val="bullet"/>
+      <w:lvlText w:val=""/>
+      <w:lvlJc w:val="left"/>
+      <w:pPr>
+        <w:ind w:left="5760" w:hanging="360"/>
+      </w:pPr>
+      <w:rPr>
+        <w:rFonts w:ascii="Symbol" w:hAnsi="Symbol" w:hint="default"/>
+      </w:rPr>
+    </w:lvl>
+    <w:lvl w:ilvl="7" w:tplc="04090003" w:tentative="1">
+      <w:start w:val="1"/>
+      <w:numFmt w:val="bullet"/>
+      <w:lvlText w:val="o"/>
+      <w:lvlJc w:val="left"/>
+      <w:pPr>
+        <w:ind w:left="6480" w:hanging="360"/>
+      </w:pPr>
+      <w:rPr>
+        <w:rFonts w:ascii="Courier New" w:hAnsi="Courier New" w:cs="Courier New" w:hint="default"/>
+      </w:rPr>
+    </w:lvl>
+    <w:lvl w:ilvl="8" w:tplc="04090005" w:tentative="1">
+      <w:start w:val="1"/>
+      <w:numFmt w:val="bullet"/>
+      <w:lvlText w:val=""/>
+      <w:lvlJc w:val="left"/>
+      <w:pPr>
+        <w:ind w:left="7200" w:hanging="360"/>
+      </w:pPr>
+      <w:rPr>
+        <w:rFonts w:ascii="Wingdings" w:hAnsi="Wingdings" w:hint="default"/>
+      </w:rPr>
+    </w:lvl>
+  </w:abstractNum>
+  <w:abstractNum w:abstractNumId="25">
     <w:nsid w:val="55E339BC"/>
     <w:multiLevelType w:val="hybridMultilevel"/>
     <w:tmpl w:val="32E4DB6C"/>
@@ -776,7 +3606,7 @@
       </w:rPr>
     </w:lvl>
   </w:abstractNum>
-  <w:abstractNum w:abstractNumId="4">
+  <w:abstractNum w:abstractNumId="26">
     <w:nsid w:val="58307AF4"/>
     <w:multiLevelType w:val="hybridMultilevel"/>
     <w:tmpl w:val="5B5C4078"/>
@@ -889,7 +3719,7 @@
       </w:rPr>
     </w:lvl>
   </w:abstractNum>
-  <w:abstractNum w:abstractNumId="5">
+  <w:abstractNum w:abstractNumId="27">
     <w:nsid w:val="5EBE5813"/>
     <w:multiLevelType w:val="hybridMultilevel"/>
     <w:tmpl w:val="2230FEBC"/>
@@ -1002,23 +3832,669 @@
       </w:rPr>
     </w:lvl>
   </w:abstractNum>
+  <w:abstractNum w:abstractNumId="28">
+    <w:nsid w:val="63C66E76"/>
+    <w:multiLevelType w:val="hybridMultilevel"/>
+    <w:tmpl w:val="DA18876A"/>
+    <w:lvl w:ilvl="0" w:tplc="04090001">
+      <w:start w:val="1"/>
+      <w:numFmt w:val="bullet"/>
+      <w:lvlText w:val=""/>
+      <w:lvlJc w:val="left"/>
+      <w:pPr>
+        <w:ind w:left="720" w:hanging="360"/>
+      </w:pPr>
+      <w:rPr>
+        <w:rFonts w:ascii="Symbol" w:hAnsi="Symbol" w:hint="default"/>
+      </w:rPr>
+    </w:lvl>
+    <w:lvl w:ilvl="1" w:tplc="04090003" w:tentative="1">
+      <w:start w:val="1"/>
+      <w:numFmt w:val="bullet"/>
+      <w:lvlText w:val="o"/>
+      <w:lvlJc w:val="left"/>
+      <w:pPr>
+        <w:ind w:left="1440" w:hanging="360"/>
+      </w:pPr>
+      <w:rPr>
+        <w:rFonts w:ascii="Courier New" w:hAnsi="Courier New" w:cs="Courier New" w:hint="default"/>
+      </w:rPr>
+    </w:lvl>
+    <w:lvl w:ilvl="2" w:tplc="04090005" w:tentative="1">
+      <w:start w:val="1"/>
+      <w:numFmt w:val="bullet"/>
+      <w:lvlText w:val=""/>
+      <w:lvlJc w:val="left"/>
+      <w:pPr>
+        <w:ind w:left="2160" w:hanging="360"/>
+      </w:pPr>
+      <w:rPr>
+        <w:rFonts w:ascii="Wingdings" w:hAnsi="Wingdings" w:hint="default"/>
+      </w:rPr>
+    </w:lvl>
+    <w:lvl w:ilvl="3" w:tplc="04090001" w:tentative="1">
+      <w:start w:val="1"/>
+      <w:numFmt w:val="bullet"/>
+      <w:lvlText w:val=""/>
+      <w:lvlJc w:val="left"/>
+      <w:pPr>
+        <w:ind w:left="2880" w:hanging="360"/>
+      </w:pPr>
+      <w:rPr>
+        <w:rFonts w:ascii="Symbol" w:hAnsi="Symbol" w:hint="default"/>
+      </w:rPr>
+    </w:lvl>
+    <w:lvl w:ilvl="4" w:tplc="04090003" w:tentative="1">
+      <w:start w:val="1"/>
+      <w:numFmt w:val="bullet"/>
+      <w:lvlText w:val="o"/>
+      <w:lvlJc w:val="left"/>
+      <w:pPr>
+        <w:ind w:left="3600" w:hanging="360"/>
+      </w:pPr>
+      <w:rPr>
+        <w:rFonts w:ascii="Courier New" w:hAnsi="Courier New" w:cs="Courier New" w:hint="default"/>
+      </w:rPr>
+    </w:lvl>
+    <w:lvl w:ilvl="5" w:tplc="04090005" w:tentative="1">
+      <w:start w:val="1"/>
+      <w:numFmt w:val="bullet"/>
+      <w:lvlText w:val=""/>
+      <w:lvlJc w:val="left"/>
+      <w:pPr>
+        <w:ind w:left="4320" w:hanging="360"/>
+      </w:pPr>
+      <w:rPr>
+        <w:rFonts w:ascii="Wingdings" w:hAnsi="Wingdings" w:hint="default"/>
+      </w:rPr>
+    </w:lvl>
+    <w:lvl w:ilvl="6" w:tplc="04090001" w:tentative="1">
+      <w:start w:val="1"/>
+      <w:numFmt w:val="bullet"/>
+      <w:lvlText w:val=""/>
+      <w:lvlJc w:val="left"/>
+      <w:pPr>
+        <w:ind w:left="5040" w:hanging="360"/>
+      </w:pPr>
+      <w:rPr>
+        <w:rFonts w:ascii="Symbol" w:hAnsi="Symbol" w:hint="default"/>
+      </w:rPr>
+    </w:lvl>
+    <w:lvl w:ilvl="7" w:tplc="04090003" w:tentative="1">
+      <w:start w:val="1"/>
+      <w:numFmt w:val="bullet"/>
+      <w:lvlText w:val="o"/>
+      <w:lvlJc w:val="left"/>
+      <w:pPr>
+        <w:ind w:left="5760" w:hanging="360"/>
+      </w:pPr>
+      <w:rPr>
+        <w:rFonts w:ascii="Courier New" w:hAnsi="Courier New" w:cs="Courier New" w:hint="default"/>
+      </w:rPr>
+    </w:lvl>
+    <w:lvl w:ilvl="8" w:tplc="04090005" w:tentative="1">
+      <w:start w:val="1"/>
+      <w:numFmt w:val="bullet"/>
+      <w:lvlText w:val=""/>
+      <w:lvlJc w:val="left"/>
+      <w:pPr>
+        <w:ind w:left="6480" w:hanging="360"/>
+      </w:pPr>
+      <w:rPr>
+        <w:rFonts w:ascii="Wingdings" w:hAnsi="Wingdings" w:hint="default"/>
+      </w:rPr>
+    </w:lvl>
+  </w:abstractNum>
+  <w:abstractNum w:abstractNumId="29">
+    <w:nsid w:val="683A3FC9"/>
+    <w:multiLevelType w:val="hybridMultilevel"/>
+    <w:tmpl w:val="97148140"/>
+    <w:lvl w:ilvl="0" w:tplc="04090001">
+      <w:start w:val="1"/>
+      <w:numFmt w:val="bullet"/>
+      <w:lvlText w:val=""/>
+      <w:lvlJc w:val="left"/>
+      <w:pPr>
+        <w:ind w:left="720" w:hanging="360"/>
+      </w:pPr>
+      <w:rPr>
+        <w:rFonts w:ascii="Symbol" w:hAnsi="Symbol" w:hint="default"/>
+      </w:rPr>
+    </w:lvl>
+    <w:lvl w:ilvl="1" w:tplc="04090001">
+      <w:start w:val="1"/>
+      <w:numFmt w:val="bullet"/>
+      <w:lvlText w:val=""/>
+      <w:lvlJc w:val="left"/>
+      <w:pPr>
+        <w:ind w:left="1350" w:hanging="360"/>
+      </w:pPr>
+      <w:rPr>
+        <w:rFonts w:ascii="Symbol" w:hAnsi="Symbol" w:hint="default"/>
+      </w:rPr>
+    </w:lvl>
+    <w:lvl w:ilvl="2" w:tplc="04090005" w:tentative="1">
+      <w:start w:val="1"/>
+      <w:numFmt w:val="bullet"/>
+      <w:lvlText w:val=""/>
+      <w:lvlJc w:val="left"/>
+      <w:pPr>
+        <w:ind w:left="2160" w:hanging="360"/>
+      </w:pPr>
+      <w:rPr>
+        <w:rFonts w:ascii="Wingdings" w:hAnsi="Wingdings" w:hint="default"/>
+      </w:rPr>
+    </w:lvl>
+    <w:lvl w:ilvl="3" w:tplc="04090001" w:tentative="1">
+      <w:start w:val="1"/>
+      <w:numFmt w:val="bullet"/>
+      <w:lvlText w:val=""/>
+      <w:lvlJc w:val="left"/>
+      <w:pPr>
+        <w:ind w:left="2880" w:hanging="360"/>
+      </w:pPr>
+      <w:rPr>
+        <w:rFonts w:ascii="Symbol" w:hAnsi="Symbol" w:hint="default"/>
+      </w:rPr>
+    </w:lvl>
+    <w:lvl w:ilvl="4" w:tplc="04090003" w:tentative="1">
+      <w:start w:val="1"/>
+      <w:numFmt w:val="bullet"/>
+      <w:lvlText w:val="o"/>
+      <w:lvlJc w:val="left"/>
+      <w:pPr>
+        <w:ind w:left="3600" w:hanging="360"/>
+      </w:pPr>
+      <w:rPr>
+        <w:rFonts w:ascii="Courier New" w:hAnsi="Courier New" w:cs="Courier New" w:hint="default"/>
+      </w:rPr>
+    </w:lvl>
+    <w:lvl w:ilvl="5" w:tplc="04090005" w:tentative="1">
+      <w:start w:val="1"/>
+      <w:numFmt w:val="bullet"/>
+      <w:lvlText w:val=""/>
+      <w:lvlJc w:val="left"/>
+      <w:pPr>
+        <w:ind w:left="4320" w:hanging="360"/>
+      </w:pPr>
+      <w:rPr>
+        <w:rFonts w:ascii="Wingdings" w:hAnsi="Wingdings" w:hint="default"/>
+      </w:rPr>
+    </w:lvl>
+    <w:lvl w:ilvl="6" w:tplc="04090001" w:tentative="1">
+      <w:start w:val="1"/>
+      <w:numFmt w:val="bullet"/>
+      <w:lvlText w:val=""/>
+      <w:lvlJc w:val="left"/>
+      <w:pPr>
+        <w:ind w:left="5040" w:hanging="360"/>
+      </w:pPr>
+      <w:rPr>
+        <w:rFonts w:ascii="Symbol" w:hAnsi="Symbol" w:hint="default"/>
+      </w:rPr>
+    </w:lvl>
+    <w:lvl w:ilvl="7" w:tplc="04090003" w:tentative="1">
+      <w:start w:val="1"/>
+      <w:numFmt w:val="bullet"/>
+      <w:lvlText w:val="o"/>
+      <w:lvlJc w:val="left"/>
+      <w:pPr>
+        <w:ind w:left="5760" w:hanging="360"/>
+      </w:pPr>
+      <w:rPr>
+        <w:rFonts w:ascii="Courier New" w:hAnsi="Courier New" w:cs="Courier New" w:hint="default"/>
+      </w:rPr>
+    </w:lvl>
+    <w:lvl w:ilvl="8" w:tplc="04090005" w:tentative="1">
+      <w:start w:val="1"/>
+      <w:numFmt w:val="bullet"/>
+      <w:lvlText w:val=""/>
+      <w:lvlJc w:val="left"/>
+      <w:pPr>
+        <w:ind w:left="6480" w:hanging="360"/>
+      </w:pPr>
+      <w:rPr>
+        <w:rFonts w:ascii="Wingdings" w:hAnsi="Wingdings" w:hint="default"/>
+      </w:rPr>
+    </w:lvl>
+  </w:abstractNum>
+  <w:abstractNum w:abstractNumId="30">
+    <w:nsid w:val="68AE3583"/>
+    <w:multiLevelType w:val="hybridMultilevel"/>
+    <w:tmpl w:val="5ECC528E"/>
+    <w:lvl w:ilvl="0" w:tplc="0409000B">
+      <w:start w:val="1"/>
+      <w:numFmt w:val="bullet"/>
+      <w:lvlText w:val=""/>
+      <w:lvlJc w:val="left"/>
+      <w:pPr>
+        <w:ind w:left="1080" w:hanging="360"/>
+      </w:pPr>
+      <w:rPr>
+        <w:rFonts w:ascii="Wingdings" w:hAnsi="Wingdings" w:hint="default"/>
+      </w:rPr>
+    </w:lvl>
+    <w:lvl w:ilvl="1" w:tplc="04090003" w:tentative="1">
+      <w:start w:val="1"/>
+      <w:numFmt w:val="bullet"/>
+      <w:lvlText w:val="o"/>
+      <w:lvlJc w:val="left"/>
+      <w:pPr>
+        <w:ind w:left="1800" w:hanging="360"/>
+      </w:pPr>
+      <w:rPr>
+        <w:rFonts w:ascii="Courier New" w:hAnsi="Courier New" w:cs="Courier New" w:hint="default"/>
+      </w:rPr>
+    </w:lvl>
+    <w:lvl w:ilvl="2" w:tplc="04090005" w:tentative="1">
+      <w:start w:val="1"/>
+      <w:numFmt w:val="bullet"/>
+      <w:lvlText w:val=""/>
+      <w:lvlJc w:val="left"/>
+      <w:pPr>
+        <w:ind w:left="2520" w:hanging="360"/>
+      </w:pPr>
+      <w:rPr>
+        <w:rFonts w:ascii="Wingdings" w:hAnsi="Wingdings" w:hint="default"/>
+      </w:rPr>
+    </w:lvl>
+    <w:lvl w:ilvl="3" w:tplc="04090001" w:tentative="1">
+      <w:start w:val="1"/>
+      <w:numFmt w:val="bullet"/>
+      <w:lvlText w:val=""/>
+      <w:lvlJc w:val="left"/>
+      <w:pPr>
+        <w:ind w:left="3240" w:hanging="360"/>
+      </w:pPr>
+      <w:rPr>
+        <w:rFonts w:ascii="Symbol" w:hAnsi="Symbol" w:hint="default"/>
+      </w:rPr>
+    </w:lvl>
+    <w:lvl w:ilvl="4" w:tplc="04090003" w:tentative="1">
+      <w:start w:val="1"/>
+      <w:numFmt w:val="bullet"/>
+      <w:lvlText w:val="o"/>
+      <w:lvlJc w:val="left"/>
+      <w:pPr>
+        <w:ind w:left="3960" w:hanging="360"/>
+      </w:pPr>
+      <w:rPr>
+        <w:rFonts w:ascii="Courier New" w:hAnsi="Courier New" w:cs="Courier New" w:hint="default"/>
+      </w:rPr>
+    </w:lvl>
+    <w:lvl w:ilvl="5" w:tplc="04090005" w:tentative="1">
+      <w:start w:val="1"/>
+      <w:numFmt w:val="bullet"/>
+      <w:lvlText w:val=""/>
+      <w:lvlJc w:val="left"/>
+      <w:pPr>
+        <w:ind w:left="4680" w:hanging="360"/>
+      </w:pPr>
+      <w:rPr>
+        <w:rFonts w:ascii="Wingdings" w:hAnsi="Wingdings" w:hint="default"/>
+      </w:rPr>
+    </w:lvl>
+    <w:lvl w:ilvl="6" w:tplc="04090001" w:tentative="1">
+      <w:start w:val="1"/>
+      <w:numFmt w:val="bullet"/>
+      <w:lvlText w:val=""/>
+      <w:lvlJc w:val="left"/>
+      <w:pPr>
+        <w:ind w:left="5400" w:hanging="360"/>
+      </w:pPr>
+      <w:rPr>
+        <w:rFonts w:ascii="Symbol" w:hAnsi="Symbol" w:hint="default"/>
+      </w:rPr>
+    </w:lvl>
+    <w:lvl w:ilvl="7" w:tplc="04090003" w:tentative="1">
+      <w:start w:val="1"/>
+      <w:numFmt w:val="bullet"/>
+      <w:lvlText w:val="o"/>
+      <w:lvlJc w:val="left"/>
+      <w:pPr>
+        <w:ind w:left="6120" w:hanging="360"/>
+      </w:pPr>
+      <w:rPr>
+        <w:rFonts w:ascii="Courier New" w:hAnsi="Courier New" w:cs="Courier New" w:hint="default"/>
+      </w:rPr>
+    </w:lvl>
+    <w:lvl w:ilvl="8" w:tplc="04090005" w:tentative="1">
+      <w:start w:val="1"/>
+      <w:numFmt w:val="bullet"/>
+      <w:lvlText w:val=""/>
+      <w:lvlJc w:val="left"/>
+      <w:pPr>
+        <w:ind w:left="6840" w:hanging="360"/>
+      </w:pPr>
+      <w:rPr>
+        <w:rFonts w:ascii="Wingdings" w:hAnsi="Wingdings" w:hint="default"/>
+      </w:rPr>
+    </w:lvl>
+  </w:abstractNum>
+  <w:abstractNum w:abstractNumId="31">
+    <w:nsid w:val="707743BA"/>
+    <w:multiLevelType w:val="hybridMultilevel"/>
+    <w:tmpl w:val="01CEAFA4"/>
+    <w:lvl w:ilvl="0" w:tplc="0409000B">
+      <w:start w:val="1"/>
+      <w:numFmt w:val="bullet"/>
+      <w:lvlText w:val=""/>
+      <w:lvlJc w:val="left"/>
+      <w:pPr>
+        <w:ind w:left="1080" w:hanging="360"/>
+      </w:pPr>
+      <w:rPr>
+        <w:rFonts w:ascii="Wingdings" w:hAnsi="Wingdings" w:hint="default"/>
+      </w:rPr>
+    </w:lvl>
+    <w:lvl w:ilvl="1" w:tplc="04090003" w:tentative="1">
+      <w:start w:val="1"/>
+      <w:numFmt w:val="bullet"/>
+      <w:lvlText w:val="o"/>
+      <w:lvlJc w:val="left"/>
+      <w:pPr>
+        <w:ind w:left="1800" w:hanging="360"/>
+      </w:pPr>
+      <w:rPr>
+        <w:rFonts w:ascii="Courier New" w:hAnsi="Courier New" w:cs="Courier New" w:hint="default"/>
+      </w:rPr>
+    </w:lvl>
+    <w:lvl w:ilvl="2" w:tplc="04090005" w:tentative="1">
+      <w:start w:val="1"/>
+      <w:numFmt w:val="bullet"/>
+      <w:lvlText w:val=""/>
+      <w:lvlJc w:val="left"/>
+      <w:pPr>
+        <w:ind w:left="2520" w:hanging="360"/>
+      </w:pPr>
+      <w:rPr>
+        <w:rFonts w:ascii="Wingdings" w:hAnsi="Wingdings" w:hint="default"/>
+      </w:rPr>
+    </w:lvl>
+    <w:lvl w:ilvl="3" w:tplc="04090001" w:tentative="1">
+      <w:start w:val="1"/>
+      <w:numFmt w:val="bullet"/>
+      <w:lvlText w:val=""/>
+      <w:lvlJc w:val="left"/>
+      <w:pPr>
+        <w:ind w:left="3240" w:hanging="360"/>
+      </w:pPr>
+      <w:rPr>
+        <w:rFonts w:ascii="Symbol" w:hAnsi="Symbol" w:hint="default"/>
+      </w:rPr>
+    </w:lvl>
+    <w:lvl w:ilvl="4" w:tplc="04090003" w:tentative="1">
+      <w:start w:val="1"/>
+      <w:numFmt w:val="bullet"/>
+      <w:lvlText w:val="o"/>
+      <w:lvlJc w:val="left"/>
+      <w:pPr>
+        <w:ind w:left="3960" w:hanging="360"/>
+      </w:pPr>
+      <w:rPr>
+        <w:rFonts w:ascii="Courier New" w:hAnsi="Courier New" w:cs="Courier New" w:hint="default"/>
+      </w:rPr>
+    </w:lvl>
+    <w:lvl w:ilvl="5" w:tplc="04090005" w:tentative="1">
+      <w:start w:val="1"/>
+      <w:numFmt w:val="bullet"/>
+      <w:lvlText w:val=""/>
+      <w:lvlJc w:val="left"/>
+      <w:pPr>
+        <w:ind w:left="4680" w:hanging="360"/>
+      </w:pPr>
+      <w:rPr>
+        <w:rFonts w:ascii="Wingdings" w:hAnsi="Wingdings" w:hint="default"/>
+      </w:rPr>
+    </w:lvl>
+    <w:lvl w:ilvl="6" w:tplc="04090001" w:tentative="1">
+      <w:start w:val="1"/>
+      <w:numFmt w:val="bullet"/>
+      <w:lvlText w:val=""/>
+      <w:lvlJc w:val="left"/>
+      <w:pPr>
+        <w:ind w:left="5400" w:hanging="360"/>
+      </w:pPr>
+      <w:rPr>
+        <w:rFonts w:ascii="Symbol" w:hAnsi="Symbol" w:hint="default"/>
+      </w:rPr>
+    </w:lvl>
+    <w:lvl w:ilvl="7" w:tplc="04090003" w:tentative="1">
+      <w:start w:val="1"/>
+      <w:numFmt w:val="bullet"/>
+      <w:lvlText w:val="o"/>
+      <w:lvlJc w:val="left"/>
+      <w:pPr>
+        <w:ind w:left="6120" w:hanging="360"/>
+      </w:pPr>
+      <w:rPr>
+        <w:rFonts w:ascii="Courier New" w:hAnsi="Courier New" w:cs="Courier New" w:hint="default"/>
+      </w:rPr>
+    </w:lvl>
+    <w:lvl w:ilvl="8" w:tplc="04090005" w:tentative="1">
+      <w:start w:val="1"/>
+      <w:numFmt w:val="bullet"/>
+      <w:lvlText w:val=""/>
+      <w:lvlJc w:val="left"/>
+      <w:pPr>
+        <w:ind w:left="6840" w:hanging="360"/>
+      </w:pPr>
+      <w:rPr>
+        <w:rFonts w:ascii="Wingdings" w:hAnsi="Wingdings" w:hint="default"/>
+      </w:rPr>
+    </w:lvl>
+  </w:abstractNum>
+  <w:abstractNum w:abstractNumId="32">
+    <w:nsid w:val="782D29EB"/>
+    <w:multiLevelType w:val="hybridMultilevel"/>
+    <w:tmpl w:val="9FA03ACC"/>
+    <w:lvl w:ilvl="0" w:tplc="0409000B">
+      <w:start w:val="1"/>
+      <w:numFmt w:val="bullet"/>
+      <w:lvlText w:val=""/>
+      <w:lvlJc w:val="left"/>
+      <w:pPr>
+        <w:ind w:left="1080" w:hanging="360"/>
+      </w:pPr>
+      <w:rPr>
+        <w:rFonts w:ascii="Wingdings" w:hAnsi="Wingdings" w:hint="default"/>
+      </w:rPr>
+    </w:lvl>
+    <w:lvl w:ilvl="1" w:tplc="04090003" w:tentative="1">
+      <w:start w:val="1"/>
+      <w:numFmt w:val="bullet"/>
+      <w:lvlText w:val="o"/>
+      <w:lvlJc w:val="left"/>
+      <w:pPr>
+        <w:ind w:left="1800" w:hanging="360"/>
+      </w:pPr>
+      <w:rPr>
+        <w:rFonts w:ascii="Courier New" w:hAnsi="Courier New" w:cs="Courier New" w:hint="default"/>
+      </w:rPr>
+    </w:lvl>
+    <w:lvl w:ilvl="2" w:tplc="04090005" w:tentative="1">
+      <w:start w:val="1"/>
+      <w:numFmt w:val="bullet"/>
+      <w:lvlText w:val=""/>
+      <w:lvlJc w:val="left"/>
+      <w:pPr>
+        <w:ind w:left="2520" w:hanging="360"/>
+      </w:pPr>
+      <w:rPr>
+        <w:rFonts w:ascii="Wingdings" w:hAnsi="Wingdings" w:hint="default"/>
+      </w:rPr>
+    </w:lvl>
+    <w:lvl w:ilvl="3" w:tplc="04090001" w:tentative="1">
+      <w:start w:val="1"/>
+      <w:numFmt w:val="bullet"/>
+      <w:lvlText w:val=""/>
+      <w:lvlJc w:val="left"/>
+      <w:pPr>
+        <w:ind w:left="3240" w:hanging="360"/>
+      </w:pPr>
+      <w:rPr>
+        <w:rFonts w:ascii="Symbol" w:hAnsi="Symbol" w:hint="default"/>
+      </w:rPr>
+    </w:lvl>
+    <w:lvl w:ilvl="4" w:tplc="04090003" w:tentative="1">
+      <w:start w:val="1"/>
+      <w:numFmt w:val="bullet"/>
+      <w:lvlText w:val="o"/>
+      <w:lvlJc w:val="left"/>
+      <w:pPr>
+        <w:ind w:left="3960" w:hanging="360"/>
+      </w:pPr>
+      <w:rPr>
+        <w:rFonts w:ascii="Courier New" w:hAnsi="Courier New" w:cs="Courier New" w:hint="default"/>
+      </w:rPr>
+    </w:lvl>
+    <w:lvl w:ilvl="5" w:tplc="04090005" w:tentative="1">
+      <w:start w:val="1"/>
+      <w:numFmt w:val="bullet"/>
+      <w:lvlText w:val=""/>
+      <w:lvlJc w:val="left"/>
+      <w:pPr>
+        <w:ind w:left="4680" w:hanging="360"/>
+      </w:pPr>
+      <w:rPr>
+        <w:rFonts w:ascii="Wingdings" w:hAnsi="Wingdings" w:hint="default"/>
+      </w:rPr>
+    </w:lvl>
+    <w:lvl w:ilvl="6" w:tplc="04090001" w:tentative="1">
+      <w:start w:val="1"/>
+      <w:numFmt w:val="bullet"/>
+      <w:lvlText w:val=""/>
+      <w:lvlJc w:val="left"/>
+      <w:pPr>
+        <w:ind w:left="5400" w:hanging="360"/>
+      </w:pPr>
+      <w:rPr>
+        <w:rFonts w:ascii="Symbol" w:hAnsi="Symbol" w:hint="default"/>
+      </w:rPr>
+    </w:lvl>
+    <w:lvl w:ilvl="7" w:tplc="04090003" w:tentative="1">
+      <w:start w:val="1"/>
+      <w:numFmt w:val="bullet"/>
+      <w:lvlText w:val="o"/>
+      <w:lvlJc w:val="left"/>
+      <w:pPr>
+        <w:ind w:left="6120" w:hanging="360"/>
+      </w:pPr>
+      <w:rPr>
+        <w:rFonts w:ascii="Courier New" w:hAnsi="Courier New" w:cs="Courier New" w:hint="default"/>
+      </w:rPr>
+    </w:lvl>
+    <w:lvl w:ilvl="8" w:tplc="04090005" w:tentative="1">
+      <w:start w:val="1"/>
+      <w:numFmt w:val="bullet"/>
+      <w:lvlText w:val=""/>
+      <w:lvlJc w:val="left"/>
+      <w:pPr>
+        <w:ind w:left="6840" w:hanging="360"/>
+      </w:pPr>
+      <w:rPr>
+        <w:rFonts w:ascii="Wingdings" w:hAnsi="Wingdings" w:hint="default"/>
+      </w:rPr>
+    </w:lvl>
+  </w:abstractNum>
   <w:num w:numId="1">
+    <w:abstractNumId w:val="14"/>
+  </w:num>
+  <w:num w:numId="2">
+    <w:abstractNumId w:val="3"/>
+  </w:num>
+  <w:num w:numId="3">
+    <w:abstractNumId w:val="25"/>
+  </w:num>
+  <w:num w:numId="4">
+    <w:abstractNumId w:val="26"/>
+  </w:num>
+  <w:num w:numId="5">
+    <w:abstractNumId w:val="27"/>
+  </w:num>
+  <w:num w:numId="6">
+    <w:abstractNumId w:val="12"/>
+  </w:num>
+  <w:num w:numId="7">
+    <w:abstractNumId w:val="6"/>
+  </w:num>
+  <w:num w:numId="8">
+    <w:abstractNumId w:val="9"/>
+  </w:num>
+  <w:num w:numId="9">
     <w:abstractNumId w:val="2"/>
   </w:num>
-  <w:num w:numId="2">
+  <w:num w:numId="10">
+    <w:abstractNumId w:val="23"/>
+  </w:num>
+  <w:num w:numId="11">
     <w:abstractNumId w:val="0"/>
   </w:num>
-  <w:num w:numId="3">
-    <w:abstractNumId w:val="3"/>
+  <w:num w:numId="12">
+    <w:abstractNumId w:val="19"/>
   </w:num>
-  <w:num w:numId="4">
+  <w:num w:numId="13">
+    <w:abstractNumId w:val="28"/>
+  </w:num>
+  <w:num w:numId="14">
+    <w:abstractNumId w:val="22"/>
+  </w:num>
+  <w:num w:numId="15">
+    <w:abstractNumId w:val="21"/>
+  </w:num>
+  <w:num w:numId="16">
+    <w:abstractNumId w:val="7"/>
+  </w:num>
+  <w:num w:numId="17">
+    <w:abstractNumId w:val="32"/>
+  </w:num>
+  <w:num w:numId="18">
+    <w:abstractNumId w:val="24"/>
+  </w:num>
+  <w:num w:numId="19">
+    <w:abstractNumId w:val="15"/>
+  </w:num>
+  <w:num w:numId="20">
+    <w:abstractNumId w:val="16"/>
+  </w:num>
+  <w:num w:numId="21">
+    <w:abstractNumId w:val="29"/>
+  </w:num>
+  <w:num w:numId="22">
+    <w:abstractNumId w:val="17"/>
+  </w:num>
+  <w:num w:numId="23">
+    <w:abstractNumId w:val="18"/>
+  </w:num>
+  <w:num w:numId="24">
+    <w:abstractNumId w:val="11"/>
+  </w:num>
+  <w:num w:numId="25">
+    <w:abstractNumId w:val="8"/>
+  </w:num>
+  <w:num w:numId="26">
+    <w:abstractNumId w:val="10"/>
+  </w:num>
+  <w:num w:numId="27">
+    <w:abstractNumId w:val="5"/>
+  </w:num>
+  <w:num w:numId="28">
+    <w:abstractNumId w:val="1"/>
+  </w:num>
+  <w:num w:numId="29">
+    <w:abstractNumId w:val="20"/>
+  </w:num>
+  <w:num w:numId="30">
     <w:abstractNumId w:val="4"/>
   </w:num>
-  <w:num w:numId="5">
-    <w:abstractNumId w:val="5"/>
+  <w:num w:numId="31">
+    <w:abstractNumId w:val="30"/>
   </w:num>
-  <w:num w:numId="6">
-    <w:abstractNumId w:val="1"/>
+  <w:num w:numId="32">
+    <w:abstractNumId w:val="13"/>
+  </w:num>
+  <w:num w:numId="33">
+    <w:abstractNumId w:val="31"/>
   </w:num>
 </w:numbering>
 </file>
@@ -1455,6 +4931,50 @@
       <w:contextualSpacing/>
     </w:pPr>
   </w:style>
+  <w:style w:type="paragraph" w:styleId="Header">
+    <w:name w:val="header"/>
+    <w:basedOn w:val="Normal"/>
+    <w:link w:val="HeaderChar"/>
+    <w:uiPriority w:val="99"/>
+    <w:unhideWhenUsed/>
+    <w:rsid w:val="00F9474D"/>
+    <w:pPr>
+      <w:tabs>
+        <w:tab w:val="center" w:pos="4680"/>
+        <w:tab w:val="right" w:pos="9360"/>
+      </w:tabs>
+      <w:spacing w:after="0" w:line="240" w:lineRule="auto"/>
+    </w:pPr>
+  </w:style>
+  <w:style w:type="character" w:customStyle="1" w:styleId="HeaderChar">
+    <w:name w:val="Header Char"/>
+    <w:basedOn w:val="DefaultParagraphFont"/>
+    <w:link w:val="Header"/>
+    <w:uiPriority w:val="99"/>
+    <w:rsid w:val="00F9474D"/>
+  </w:style>
+  <w:style w:type="paragraph" w:styleId="Footer">
+    <w:name w:val="footer"/>
+    <w:basedOn w:val="Normal"/>
+    <w:link w:val="FooterChar"/>
+    <w:uiPriority w:val="99"/>
+    <w:unhideWhenUsed/>
+    <w:rsid w:val="00F9474D"/>
+    <w:pPr>
+      <w:tabs>
+        <w:tab w:val="center" w:pos="4680"/>
+        <w:tab w:val="right" w:pos="9360"/>
+      </w:tabs>
+      <w:spacing w:after="0" w:line="240" w:lineRule="auto"/>
+    </w:pPr>
+  </w:style>
+  <w:style w:type="character" w:customStyle="1" w:styleId="FooterChar">
+    <w:name w:val="Footer Char"/>
+    <w:basedOn w:val="DefaultParagraphFont"/>
+    <w:link w:val="Footer"/>
+    <w:uiPriority w:val="99"/>
+    <w:rsid w:val="00F9474D"/>
+  </w:style>
 </w:styles>
 </file>
 

</xml_diff>